<commit_message>
Versión final del plan de pruebas (sin revisión).
*Añadidos retoques en el plan de pruebas.
*Añadida la introducción del informe.
*Falta revisión del profesor.
</commit_message>
<xml_diff>
--- a/Docs/Test Plans/US464903-FiltrarPorMarca-TestPlan.docx
+++ b/Docs/Test Plans/US464903-FiltrarPorMarca-TestPlan.docx
@@ -22,6 +22,99 @@
     <w:p/>
     <w:p>
       <w:pPr>
+        <w:spacing w:after="40"/>
+        <w:jc w:val="both"/>
+      </w:pPr>
+      <w:r>
+        <w:t xml:space="preserve">Los niveles de prueba que se van a aplicar son los siguientes: </w:t>
+      </w:r>
+    </w:p>
+    <w:p>
+      <w:pPr>
+        <w:pStyle w:val="Prrafodelista"/>
+        <w:numPr>
+          <w:ilvl w:val="0"/>
+          <w:numId w:val="3"/>
+        </w:numPr>
+        <w:spacing w:after="200" w:line="276" w:lineRule="auto"/>
+        <w:jc w:val="both"/>
+      </w:pPr>
+      <w:r>
+        <w:t xml:space="preserve">Pruebas de aceptación. Las pruebas de aceptación se definirán siguiendo una estrategia basada en </w:t>
+      </w:r>
+      <w:r>
+        <w:t>historias de usuario</w:t>
+      </w:r>
+      <w:r>
+        <w:t xml:space="preserve"> y se ejecutarán de forma manual.</w:t>
+      </w:r>
+    </w:p>
+    <w:p>
+      <w:pPr>
+        <w:pStyle w:val="Prrafodelista"/>
+        <w:numPr>
+          <w:ilvl w:val="0"/>
+          <w:numId w:val="3"/>
+        </w:numPr>
+        <w:spacing w:after="200" w:line="276" w:lineRule="auto"/>
+        <w:jc w:val="both"/>
+      </w:pPr>
+      <w:r>
+        <w:t>Pruebas de integración. La estrategia para la definición del orden de las pruebas de integración será jerárquica.</w:t>
+      </w:r>
+    </w:p>
+    <w:p>
+      <w:pPr>
+        <w:pStyle w:val="Prrafodelista"/>
+        <w:numPr>
+          <w:ilvl w:val="0"/>
+          <w:numId w:val="3"/>
+        </w:numPr>
+        <w:spacing w:after="200" w:line="276" w:lineRule="auto"/>
+        <w:jc w:val="both"/>
+      </w:pPr>
+      <w:r>
+        <w:t xml:space="preserve">Pruebas unitarias. Se utilizará la técnica de prueba de métodos, usando técnicas de caja negra (partición equivalente y AVL) para la definición de los casos de prueba de cada método de cada clase o componente. Será necesaria la utilización de JUnit, Mockito y </w:t>
+      </w:r>
+      <w:r>
+        <w:t>Expresso</w:t>
+      </w:r>
+      <w:r>
+        <w:t>.</w:t>
+      </w:r>
+    </w:p>
+    <w:p>
+      <w:pPr>
+        <w:pStyle w:val="Prrafodelista"/>
+        <w:numPr>
+          <w:ilvl w:val="0"/>
+          <w:numId w:val="3"/>
+        </w:numPr>
+        <w:spacing w:after="200" w:line="276" w:lineRule="auto"/>
+        <w:jc w:val="both"/>
+      </w:pPr>
+      <w:r>
+        <w:t xml:space="preserve">Pruebas de interfaz. </w:t>
+      </w:r>
+      <w:r>
+        <w:t>En este caso se aplica la técnica basada en historia de usuario para la definición de las pruebas a realizar</w:t>
+      </w:r>
+      <w:r>
+        <w:t>. Vamos a emplear JUnit y Espresso.</w:t>
+      </w:r>
+    </w:p>
+    <w:p>
+      <w:pPr>
+        <w:spacing w:after="240"/>
+        <w:jc w:val="both"/>
+      </w:pPr>
+      <w:r>
+        <w:t>A continuación, se muestra una especificación detallada de los casos de prueba a aplicar en cada nivel mencionado anteriormente.</w:t>
+      </w:r>
+    </w:p>
+    <w:p/>
+    <w:p>
+      <w:pPr>
         <w:rPr>
           <w:b/>
           <w:bCs/>
@@ -84,6 +177,41 @@
       </w:r>
     </w:p>
     <w:p>
+      <w:r>
+        <w:t xml:space="preserve">El caso </w:t>
+      </w:r>
+      <w:r>
+        <w:t xml:space="preserve">de prueba definido para </w:t>
+      </w:r>
+      <w:r>
+        <w:t>este</w:t>
+      </w:r>
+      <w:r>
+        <w:t xml:space="preserve"> escenario </w:t>
+      </w:r>
+      <w:r>
+        <w:t>es</w:t>
+      </w:r>
+      <w:r>
+        <w:t xml:space="preserve"> </w:t>
+      </w:r>
+      <w:r>
+        <w:t>el</w:t>
+      </w:r>
+      <w:r>
+        <w:t xml:space="preserve"> que se muestra en la Tabla 1. </w:t>
+      </w:r>
+      <w:r>
+        <w:t>El</w:t>
+      </w:r>
+      <w:r>
+        <w:t xml:space="preserve"> caso de prueba debería ser ejecutado en el orden indicado, para que el estado final del sistema sea igual al inicial</w:t>
+      </w:r>
+      <w:r>
+        <w:t>.</w:t>
+      </w:r>
+    </w:p>
+    <w:p>
       <w:pPr>
         <w:pStyle w:val="Descripcin"/>
         <w:keepNext/>
@@ -93,27 +221,14 @@
       <w:r>
         <w:t xml:space="preserve">Tabla </w:t>
       </w:r>
-      <w:r>
-        <w:fldChar w:fldCharType="begin"/>
-      </w:r>
-      <w:r>
-        <w:instrText xml:space="preserve"> SEQ Tabla \* ARABIC </w:instrText>
-      </w:r>
-      <w:r>
-        <w:fldChar w:fldCharType="separate"/>
-      </w:r>
-      <w:r>
-        <w:rPr>
-          <w:noProof/>
-        </w:rPr>
-        <w:t>1</w:t>
-      </w:r>
-      <w:r>
-        <w:rPr>
-          <w:noProof/>
-        </w:rPr>
-        <w:fldChar w:fldCharType="end"/>
-      </w:r>
+      <w:fldSimple w:instr=" SEQ Tabla \* ARABIC ">
+        <w:r>
+          <w:rPr>
+            <w:noProof/>
+          </w:rPr>
+          <w:t>1</w:t>
+        </w:r>
+      </w:fldSimple>
       <w:r>
         <w:t>. Casos de prueba de aceptación</w:t>
       </w:r>
@@ -304,23 +419,7 @@
         <w:t>historia de usuario</w:t>
       </w:r>
       <w:r>
-        <w:t xml:space="preserve"> para la definición de las pruebas a realizar. Los casos de prueba definidos serán los mismos que los de las pruebas de aceptación pero automatizados a través de </w:t>
-      </w:r>
-      <w:proofErr w:type="spellStart"/>
-      <w:r>
-        <w:t>JUnit</w:t>
-      </w:r>
-      <w:proofErr w:type="spellEnd"/>
-      <w:r>
-        <w:t xml:space="preserve"> y </w:t>
-      </w:r>
-      <w:proofErr w:type="spellStart"/>
-      <w:r>
-        <w:t>Espresso</w:t>
-      </w:r>
-      <w:proofErr w:type="spellEnd"/>
-      <w:r>
-        <w:t>.</w:t>
+        <w:t xml:space="preserve"> para la definición de las pruebas a realizar. Los casos de prueba definidos serán los mismos que los de las pruebas de aceptación pero automatizados a través de JUnit y Espresso.</w:t>
       </w:r>
     </w:p>
     <w:p/>
@@ -341,7 +440,12 @@
         <w:t>PRUEBAS UNITARIAS</w:t>
       </w:r>
     </w:p>
-    <w:p/>
+    <w:p>
+      <w:r>
+        <w:lastRenderedPageBreak/>
+        <w:t>Las pruebas unitarias se van a realizar sobre la clase MainPresenter, concretamente sobre el siguiente método:</w:t>
+      </w:r>
+    </w:p>
     <w:p>
       <w:pPr>
         <w:pStyle w:val="Prrafodelista"/>
@@ -351,15 +455,27 @@
         </w:numPr>
       </w:pPr>
       <w:r>
-        <w:t xml:space="preserve">Método </w:t>
-      </w:r>
-      <w:proofErr w:type="spellStart"/>
-      <w:r>
-        <w:t>filtraPorMarca</w:t>
-      </w:r>
-      <w:proofErr w:type="spellEnd"/>
-      <w:r>
-        <w:t>():</w:t>
+        <w:t>Método filtraPorMarca():</w:t>
+      </w:r>
+    </w:p>
+    <w:p>
+      <w:pPr>
+        <w:pStyle w:val="Descripcin"/>
+        <w:keepNext/>
+        <w:ind w:left="720"/>
+        <w:jc w:val="center"/>
+      </w:pPr>
+      <w:r>
+        <w:t xml:space="preserve">Tabla </w:t>
+      </w:r>
+      <w:r>
+        <w:t>2</w:t>
+      </w:r>
+      <w:r>
+        <w:t xml:space="preserve">. Casos de prueba </w:t>
+      </w:r>
+      <w:r>
+        <w:t>unitarias</w:t>
       </w:r>
     </w:p>
     <w:tbl>
@@ -454,11 +570,9 @@
               <w:pStyle w:val="Prrafodelista"/>
               <w:ind w:left="0"/>
             </w:pPr>
-            <w:proofErr w:type="spellStart"/>
             <w:r>
               <w:t>UCD.a</w:t>
             </w:r>
-            <w:proofErr w:type="spellEnd"/>
           </w:p>
         </w:tc>
         <w:tc>
@@ -502,11 +616,9 @@
               <w:pStyle w:val="Prrafodelista"/>
               <w:ind w:left="0"/>
             </w:pPr>
-            <w:proofErr w:type="spellStart"/>
             <w:r>
               <w:t>UCD.b</w:t>
             </w:r>
-            <w:proofErr w:type="spellEnd"/>
           </w:p>
         </w:tc>
         <w:tc>
@@ -534,11 +646,9 @@
               <w:ind w:left="0"/>
               <w:jc w:val="center"/>
             </w:pPr>
-            <w:proofErr w:type="spellStart"/>
             <w:r>
               <w:t>Null</w:t>
             </w:r>
-            <w:proofErr w:type="spellEnd"/>
           </w:p>
         </w:tc>
       </w:tr>
@@ -568,15 +678,7 @@
     </w:p>
     <w:p>
       <w:r>
-        <w:t xml:space="preserve">Para la prueba de integración se usa los mismos casos de prueba utilizados para la prueba unitaria pero sin el uso de </w:t>
-      </w:r>
-      <w:proofErr w:type="spellStart"/>
-      <w:r>
-        <w:t>mockito</w:t>
-      </w:r>
-      <w:proofErr w:type="spellEnd"/>
-      <w:r>
-        <w:t>.</w:t>
+        <w:t>Para la prueba de integración se usa los mismos casos de prueba utilizados para la prueba unitaria pero sin el uso de mockito.</w:t>
       </w:r>
     </w:p>
     <w:p/>
@@ -751,10 +853,7 @@
             <w:jc w:val="right"/>
           </w:pPr>
           <w:r>
-            <w:t>Pr</w:t>
-          </w:r>
-          <w:r>
-            <w:t>oyecto Integrado</w:t>
+            <w:t>Proyecto Integrado</w:t>
           </w:r>
         </w:p>
         <w:p>
@@ -787,10 +886,7 @@
             <w:spacing w:after="0" w:line="240" w:lineRule="auto"/>
           </w:pPr>
           <w:r>
-            <w:t>P</w:t>
-          </w:r>
-          <w:r>
-            <w:t xml:space="preserve">lan de pruebas </w:t>
+            <w:t xml:space="preserve">Plan de pruebas </w:t>
           </w:r>
         </w:p>
         <w:p>
@@ -877,6 +973,119 @@
 <file path=word/numbering.xml><?xml version="1.0" encoding="utf-8"?>
 <w:numbering xmlns:wpc="http://schemas.microsoft.com/office/word/2010/wordprocessingCanvas" xmlns:cx="http://schemas.microsoft.com/office/drawing/2014/chartex" xmlns:cx1="http://schemas.microsoft.com/office/drawing/2015/9/8/chartex" xmlns:cx2="http://schemas.microsoft.com/office/drawing/2015/10/21/chartex" xmlns:cx3="http://schemas.microsoft.com/office/drawing/2016/5/9/chartex" xmlns:cx4="http://schemas.microsoft.com/office/drawing/2016/5/10/chartex" xmlns:cx5="http://schemas.microsoft.com/office/drawing/2016/5/11/chartex" xmlns:cx6="http://schemas.microsoft.com/office/drawing/2016/5/12/chartex" xmlns:cx7="http://schemas.microsoft.com/office/drawing/2016/5/13/chartex" xmlns:cx8="http://schemas.microsoft.com/office/drawing/2016/5/14/chartex" xmlns:mc="http://schemas.openxmlformats.org/markup-compatibility/2006" xmlns:aink="http://schemas.microsoft.com/office/drawing/2016/ink" xmlns:am3d="http://schemas.microsoft.com/office/drawing/2017/model3d" xmlns:o="urn:schemas-microsoft-com:office:office" xmlns:oel="http://schemas.microsoft.com/office/2019/extlst" xmlns:r="http://schemas.openxmlformats.org/officeDocument/2006/relationships" xmlns:m="http://schemas.openxmlformats.org/officeDocument/2006/math" xmlns:v="urn:schemas-microsoft-com:vml" xmlns:wp14="http://schemas.microsoft.com/office/word/2010/wordprocessingDrawing" xmlns:wp="http://schemas.openxmlformats.org/drawingml/2006/wordprocessingDrawing" xmlns:w10="urn:schemas-microsoft-com:office:word" xmlns:w="http://schemas.openxmlformats.org/wordprocessingml/2006/main" xmlns:w14="http://schemas.microsoft.com/office/word/2010/wordml" xmlns:w15="http://schemas.microsoft.com/office/word/2012/wordml" xmlns:w16cex="http://schemas.microsoft.com/office/word/2018/wordml/cex" xmlns:w16cid="http://schemas.microsoft.com/office/word/2016/wordml/cid" xmlns:w16="http://schemas.microsoft.com/office/word/2018/wordml" xmlns:w16sdtdh="http://schemas.microsoft.com/office/word/2020/wordml/sdtdatahash" xmlns:w16se="http://schemas.microsoft.com/office/word/2015/wordml/symex" xmlns:wpg="http://schemas.microsoft.com/office/word/2010/wordprocessingGroup" xmlns:wpi="http://schemas.microsoft.com/office/word/2010/wordprocessingInk" xmlns:wne="http://schemas.microsoft.com/office/word/2006/wordml" xmlns:wps="http://schemas.microsoft.com/office/word/2010/wordprocessingShape" mc:Ignorable="w14 w15 w16se w16cid w16 w16cex w16sdtdh wp14">
   <w:abstractNum w:abstractNumId="0" w15:restartNumberingAfterBreak="0">
+    <w:nsid w:val="172807CF"/>
+    <w:multiLevelType w:val="hybridMultilevel"/>
+    <w:tmpl w:val="76A61DE2"/>
+    <w:lvl w:ilvl="0" w:tplc="0C0A0001">
+      <w:start w:val="1"/>
+      <w:numFmt w:val="bullet"/>
+      <w:lvlText w:val=""/>
+      <w:lvlJc w:val="left"/>
+      <w:pPr>
+        <w:ind w:left="720" w:hanging="360"/>
+      </w:pPr>
+      <w:rPr>
+        <w:rFonts w:ascii="Symbol" w:hAnsi="Symbol" w:hint="default"/>
+      </w:rPr>
+    </w:lvl>
+    <w:lvl w:ilvl="1" w:tplc="0C0A0003">
+      <w:start w:val="1"/>
+      <w:numFmt w:val="bullet"/>
+      <w:lvlText w:val="o"/>
+      <w:lvlJc w:val="left"/>
+      <w:pPr>
+        <w:ind w:left="1440" w:hanging="360"/>
+      </w:pPr>
+      <w:rPr>
+        <w:rFonts w:ascii="Courier New" w:hAnsi="Courier New" w:cs="Courier New" w:hint="default"/>
+      </w:rPr>
+    </w:lvl>
+    <w:lvl w:ilvl="2" w:tplc="0C0A0005">
+      <w:start w:val="1"/>
+      <w:numFmt w:val="bullet"/>
+      <w:lvlText w:val=""/>
+      <w:lvlJc w:val="left"/>
+      <w:pPr>
+        <w:ind w:left="2160" w:hanging="360"/>
+      </w:pPr>
+      <w:rPr>
+        <w:rFonts w:ascii="Wingdings" w:hAnsi="Wingdings" w:hint="default"/>
+      </w:rPr>
+    </w:lvl>
+    <w:lvl w:ilvl="3" w:tplc="0C0A0001">
+      <w:start w:val="1"/>
+      <w:numFmt w:val="bullet"/>
+      <w:lvlText w:val=""/>
+      <w:lvlJc w:val="left"/>
+      <w:pPr>
+        <w:ind w:left="2880" w:hanging="360"/>
+      </w:pPr>
+      <w:rPr>
+        <w:rFonts w:ascii="Symbol" w:hAnsi="Symbol" w:hint="default"/>
+      </w:rPr>
+    </w:lvl>
+    <w:lvl w:ilvl="4" w:tplc="0C0A0003">
+      <w:start w:val="1"/>
+      <w:numFmt w:val="bullet"/>
+      <w:lvlText w:val="o"/>
+      <w:lvlJc w:val="left"/>
+      <w:pPr>
+        <w:ind w:left="3600" w:hanging="360"/>
+      </w:pPr>
+      <w:rPr>
+        <w:rFonts w:ascii="Courier New" w:hAnsi="Courier New" w:cs="Courier New" w:hint="default"/>
+      </w:rPr>
+    </w:lvl>
+    <w:lvl w:ilvl="5" w:tplc="0C0A0005">
+      <w:start w:val="1"/>
+      <w:numFmt w:val="bullet"/>
+      <w:lvlText w:val=""/>
+      <w:lvlJc w:val="left"/>
+      <w:pPr>
+        <w:ind w:left="4320" w:hanging="360"/>
+      </w:pPr>
+      <w:rPr>
+        <w:rFonts w:ascii="Wingdings" w:hAnsi="Wingdings" w:hint="default"/>
+      </w:rPr>
+    </w:lvl>
+    <w:lvl w:ilvl="6" w:tplc="0C0A0001">
+      <w:start w:val="1"/>
+      <w:numFmt w:val="bullet"/>
+      <w:lvlText w:val=""/>
+      <w:lvlJc w:val="left"/>
+      <w:pPr>
+        <w:ind w:left="5040" w:hanging="360"/>
+      </w:pPr>
+      <w:rPr>
+        <w:rFonts w:ascii="Symbol" w:hAnsi="Symbol" w:hint="default"/>
+      </w:rPr>
+    </w:lvl>
+    <w:lvl w:ilvl="7" w:tplc="0C0A0003">
+      <w:start w:val="1"/>
+      <w:numFmt w:val="bullet"/>
+      <w:lvlText w:val="o"/>
+      <w:lvlJc w:val="left"/>
+      <w:pPr>
+        <w:ind w:left="5760" w:hanging="360"/>
+      </w:pPr>
+      <w:rPr>
+        <w:rFonts w:ascii="Courier New" w:hAnsi="Courier New" w:cs="Courier New" w:hint="default"/>
+      </w:rPr>
+    </w:lvl>
+    <w:lvl w:ilvl="8" w:tplc="0C0A0005">
+      <w:start w:val="1"/>
+      <w:numFmt w:val="bullet"/>
+      <w:lvlText w:val=""/>
+      <w:lvlJc w:val="left"/>
+      <w:pPr>
+        <w:ind w:left="6480" w:hanging="360"/>
+      </w:pPr>
+      <w:rPr>
+        <w:rFonts w:ascii="Wingdings" w:hAnsi="Wingdings" w:hint="default"/>
+      </w:rPr>
+    </w:lvl>
+  </w:abstractNum>
+  <w:abstractNum w:abstractNumId="1" w15:restartNumberingAfterBreak="0">
     <w:nsid w:val="32C6237A"/>
     <w:multiLevelType w:val="hybridMultilevel"/>
     <w:tmpl w:val="942C070C"/>
@@ -962,7 +1171,7 @@
       </w:pPr>
     </w:lvl>
   </w:abstractNum>
-  <w:abstractNum w:abstractNumId="1" w15:restartNumberingAfterBreak="0">
+  <w:abstractNum w:abstractNumId="2" w15:restartNumberingAfterBreak="0">
     <w:nsid w:val="7D212755"/>
     <w:multiLevelType w:val="hybridMultilevel"/>
     <w:tmpl w:val="357652A0"/>
@@ -1076,10 +1285,22 @@
     </w:lvl>
   </w:abstractNum>
   <w:num w:numId="1" w16cid:durableId="528763613">
-    <w:abstractNumId w:val="0"/>
+    <w:abstractNumId w:val="1"/>
   </w:num>
   <w:num w:numId="2" w16cid:durableId="1603801552">
-    <w:abstractNumId w:val="1"/>
+    <w:abstractNumId w:val="2"/>
+  </w:num>
+  <w:num w:numId="3" w16cid:durableId="751127515">
+    <w:abstractNumId w:val="0"/>
+    <w:lvlOverride w:ilvl="0"/>
+    <w:lvlOverride w:ilvl="1"/>
+    <w:lvlOverride w:ilvl="2"/>
+    <w:lvlOverride w:ilvl="3"/>
+    <w:lvlOverride w:ilvl="4"/>
+    <w:lvlOverride w:ilvl="5"/>
+    <w:lvlOverride w:ilvl="6"/>
+    <w:lvlOverride w:ilvl="7"/>
+    <w:lvlOverride w:ilvl="8"/>
   </w:num>
 </w:numbering>
 </file>

</xml_diff>

<commit_message>
Versión final del plan de pruebas con revisión (posibles cambios de nombre).
*Revisado el plan de pruebas y aplicados cambios.
*Falta la implementación, por lo que el nombre de los atributos y
métodos puede cambiar.
</commit_message>
<xml_diff>
--- a/Docs/Test Plans/US464903-FiltrarPorMarca-TestPlan.docx
+++ b/Docs/Test Plans/US464903-FiltrarPorMarca-TestPlan.docx
@@ -74,13 +74,7 @@
         <w:jc w:val="both"/>
       </w:pPr>
       <w:r>
-        <w:t xml:space="preserve">Pruebas unitarias. Se utilizará la técnica de prueba de métodos, usando técnicas de caja negra (partición equivalente y AVL) para la definición de los casos de prueba de cada método de cada clase o componente. Será necesaria la utilización de JUnit, Mockito y </w:t>
-      </w:r>
-      <w:r>
-        <w:t>Expresso</w:t>
-      </w:r>
-      <w:r>
-        <w:t>.</w:t>
+        <w:t>Pruebas unitarias. Se utilizará la técnica de prueba de métodos, usando técnicas de caja negra (partición equivalente y AVL) para la definición de los casos de prueba de cada método de cada clase o componente.</w:t>
       </w:r>
     </w:p>
     <w:p>
@@ -100,7 +94,23 @@
         <w:t>En este caso se aplica la técnica basada en historia de usuario para la definición de las pruebas a realizar</w:t>
       </w:r>
       <w:r>
-        <w:t>. Vamos a emplear JUnit y Espresso.</w:t>
+        <w:t xml:space="preserve">. Vamos a emplear </w:t>
+      </w:r>
+      <w:proofErr w:type="spellStart"/>
+      <w:r>
+        <w:t>JUnit</w:t>
+      </w:r>
+      <w:proofErr w:type="spellEnd"/>
+      <w:r>
+        <w:t xml:space="preserve"> y </w:t>
+      </w:r>
+      <w:proofErr w:type="spellStart"/>
+      <w:r>
+        <w:t>Espresso</w:t>
+      </w:r>
+      <w:proofErr w:type="spellEnd"/>
+      <w:r>
+        <w:t>.</w:t>
       </w:r>
     </w:p>
     <w:p>
@@ -136,255 +146,301 @@
       </w:r>
     </w:p>
     <w:p>
-      <w:r>
-        <w:t>A1.HU: Filtrar por marca</w:t>
-      </w:r>
-    </w:p>
-    <w:p>
-      <w:pPr>
-        <w:pStyle w:val="Prrafodelista"/>
-        <w:numPr>
-          <w:ilvl w:val="0"/>
-          <w:numId w:val="1"/>
-        </w:numPr>
-      </w:pPr>
-      <w:r>
-        <w:t>Filtrado</w:t>
-      </w:r>
-      <w:r>
-        <w:t xml:space="preserve"> válido (</w:t>
-      </w:r>
-      <w:r>
-        <w:t>marca existente</w:t>
-      </w:r>
-      <w:r>
-        <w:t>)</w:t>
-      </w:r>
-    </w:p>
-    <w:p>
-      <w:pPr>
-        <w:pStyle w:val="Prrafodelista"/>
-        <w:numPr>
-          <w:ilvl w:val="0"/>
-          <w:numId w:val="1"/>
-        </w:numPr>
-      </w:pPr>
-      <w:r>
-        <w:t>Filtrado</w:t>
-      </w:r>
-      <w:r>
-        <w:t xml:space="preserve"> no válido (lista vacía)</w:t>
-      </w:r>
-    </w:p>
-    <w:p>
-      <w:r>
-        <w:t xml:space="preserve">El caso </w:t>
-      </w:r>
-      <w:r>
-        <w:t xml:space="preserve">de prueba definido para </w:t>
-      </w:r>
-      <w:r>
-        <w:t>este</w:t>
-      </w:r>
-      <w:r>
-        <w:t xml:space="preserve"> escenario </w:t>
-      </w:r>
-      <w:r>
-        <w:t>es</w:t>
-      </w:r>
-      <w:r>
-        <w:t xml:space="preserve"> </w:t>
-      </w:r>
-      <w:r>
-        <w:t>el</w:t>
-      </w:r>
-      <w:r>
-        <w:t xml:space="preserve"> que se muestra en la Tabla 1. </w:t>
-      </w:r>
-      <w:r>
-        <w:t>El</w:t>
-      </w:r>
-      <w:r>
-        <w:t xml:space="preserve"> caso de prueba debería ser ejecutado en el orden indicado, para que el estado final del sistema sea igual al inicial</w:t>
-      </w:r>
-      <w:r>
+      <w:pPr>
+        <w:spacing w:after="0" w:line="240" w:lineRule="auto"/>
+        <w:rPr>
+          <w:rFonts w:ascii="Tahoma" w:eastAsia="Times New Roman" w:hAnsi="Tahoma" w:cs="Tahoma"/>
+          <w:color w:val="393939"/>
+          <w:sz w:val="18"/>
+          <w:szCs w:val="18"/>
+          <w:shd w:val="clear" w:color="auto" w:fill="FFFFFF"/>
+          <w:lang w:eastAsia="es-ES"/>
+        </w:rPr>
+      </w:pPr>
+      <w:r>
+        <w:rPr>
+          <w:rFonts w:ascii="Tahoma" w:eastAsia="Times New Roman" w:hAnsi="Tahoma" w:cs="Tahoma"/>
+          <w:color w:val="393939"/>
+          <w:sz w:val="18"/>
+          <w:szCs w:val="18"/>
+          <w:shd w:val="clear" w:color="auto" w:fill="FFFFFF"/>
+          <w:lang w:eastAsia="es-ES"/>
+        </w:rPr>
+        <w:t xml:space="preserve">A1.HU: </w:t>
+      </w:r>
+      <w:r>
+        <w:rPr>
+          <w:rFonts w:ascii="Tahoma" w:eastAsia="Times New Roman" w:hAnsi="Tahoma" w:cs="Tahoma"/>
+          <w:color w:val="393939"/>
+          <w:sz w:val="18"/>
+          <w:szCs w:val="18"/>
+          <w:shd w:val="clear" w:color="auto" w:fill="FFFFFF"/>
+          <w:lang w:eastAsia="es-ES"/>
+        </w:rPr>
+        <w:t>Caso de Éxito - Filtro Único</w:t>
+      </w:r>
+    </w:p>
+    <w:p>
+      <w:pPr>
+        <w:spacing w:after="0" w:line="240" w:lineRule="auto"/>
+        <w:rPr>
+          <w:rFonts w:ascii="Tahoma" w:eastAsia="Times New Roman" w:hAnsi="Tahoma" w:cs="Tahoma"/>
+          <w:color w:val="393939"/>
+          <w:sz w:val="18"/>
+          <w:szCs w:val="18"/>
+          <w:lang w:eastAsia="es-ES"/>
+        </w:rPr>
+      </w:pPr>
+    </w:p>
+    <w:p>
+      <w:pPr>
+        <w:pStyle w:val="Prrafodelista"/>
+        <w:numPr>
+          <w:ilvl w:val="0"/>
+          <w:numId w:val="6"/>
+        </w:numPr>
+        <w:spacing w:after="0" w:line="240" w:lineRule="auto"/>
+        <w:rPr>
+          <w:rFonts w:ascii="Times New Roman" w:eastAsia="Times New Roman" w:hAnsi="Times New Roman" w:cs="Times New Roman"/>
+          <w:sz w:val="24"/>
+          <w:szCs w:val="24"/>
+          <w:lang w:eastAsia="es-ES"/>
+        </w:rPr>
+      </w:pPr>
+      <w:r>
+        <w:rPr>
+          <w:rFonts w:ascii="Tahoma" w:eastAsia="Times New Roman" w:hAnsi="Tahoma" w:cs="Tahoma"/>
+          <w:color w:val="393939"/>
+          <w:sz w:val="18"/>
+          <w:szCs w:val="18"/>
+          <w:shd w:val="clear" w:color="auto" w:fill="FFFFFF"/>
+          <w:lang w:eastAsia="es-ES"/>
+        </w:rPr>
+        <w:t>El usuario realiza una pulsación de selección (un click) sobre un icono en la parte superior derecha de la aplicación, con forma de filtro</w:t>
+      </w:r>
+      <w:r>
+        <w:rPr>
+          <w:rFonts w:ascii="Tahoma" w:eastAsia="Times New Roman" w:hAnsi="Tahoma" w:cs="Tahoma"/>
+          <w:color w:val="393939"/>
+          <w:sz w:val="18"/>
+          <w:szCs w:val="18"/>
+          <w:shd w:val="clear" w:color="auto" w:fill="FFFFFF"/>
+          <w:lang w:eastAsia="es-ES"/>
+        </w:rPr>
         <w:t>.</w:t>
       </w:r>
     </w:p>
     <w:p>
       <w:pPr>
-        <w:pStyle w:val="Descripcin"/>
-        <w:keepNext/>
-        <w:ind w:left="720"/>
-        <w:jc w:val="center"/>
-      </w:pPr>
-      <w:r>
-        <w:t xml:space="preserve">Tabla </w:t>
-      </w:r>
-      <w:fldSimple w:instr=" SEQ Tabla \* ARABIC ">
-        <w:r>
-          <w:rPr>
-            <w:noProof/>
-          </w:rPr>
-          <w:t>1</w:t>
-        </w:r>
-      </w:fldSimple>
-      <w:r>
-        <w:t>. Casos de prueba de aceptación</w:t>
-      </w:r>
-    </w:p>
-    <w:tbl>
-      <w:tblPr>
-        <w:tblStyle w:val="Tablaconcuadrcula"/>
-        <w:tblW w:w="0" w:type="auto"/>
-        <w:tblLook w:val="04A0" w:firstRow="1" w:lastRow="0" w:firstColumn="1" w:lastColumn="0" w:noHBand="0" w:noVBand="1"/>
-      </w:tblPr>
-      <w:tblGrid>
-        <w:gridCol w:w="2405"/>
-        <w:gridCol w:w="2977"/>
-        <w:gridCol w:w="3112"/>
-      </w:tblGrid>
-      <w:tr>
-        <w:tc>
-          <w:tcPr>
-            <w:tcW w:w="2405" w:type="dxa"/>
-          </w:tcPr>
-          <w:p>
-            <w:pPr>
-              <w:rPr>
-                <w:b/>
-                <w:bCs/>
-              </w:rPr>
-            </w:pPr>
-            <w:r>
-              <w:rPr>
-                <w:b/>
-                <w:bCs/>
-              </w:rPr>
-              <w:t>Identificador</w:t>
-            </w:r>
-          </w:p>
-        </w:tc>
-        <w:tc>
-          <w:tcPr>
-            <w:tcW w:w="2977" w:type="dxa"/>
-          </w:tcPr>
-          <w:p>
-            <w:pPr>
-              <w:jc w:val="center"/>
-              <w:rPr>
-                <w:b/>
-                <w:bCs/>
-              </w:rPr>
-            </w:pPr>
-            <w:r>
-              <w:rPr>
-                <w:b/>
-                <w:bCs/>
-              </w:rPr>
-              <w:t>Entrada</w:t>
-            </w:r>
-          </w:p>
-        </w:tc>
-        <w:tc>
-          <w:tcPr>
-            <w:tcW w:w="3112" w:type="dxa"/>
-          </w:tcPr>
-          <w:p>
-            <w:pPr>
-              <w:jc w:val="center"/>
-              <w:rPr>
-                <w:b/>
-                <w:bCs/>
-              </w:rPr>
-            </w:pPr>
-            <w:r>
-              <w:rPr>
-                <w:b/>
-                <w:bCs/>
-              </w:rPr>
-              <w:t>Resultado</w:t>
-            </w:r>
-          </w:p>
-        </w:tc>
-      </w:tr>
-      <w:tr>
-        <w:tc>
-          <w:tcPr>
-            <w:tcW w:w="2405" w:type="dxa"/>
-          </w:tcPr>
-          <w:p>
-            <w:r>
-              <w:t>A1.a</w:t>
-            </w:r>
-          </w:p>
-        </w:tc>
-        <w:tc>
-          <w:tcPr>
-            <w:tcW w:w="2977" w:type="dxa"/>
-          </w:tcPr>
-          <w:p>
-            <w:pPr>
-              <w:jc w:val="center"/>
-            </w:pPr>
-            <w:r>
-              <w:t>CEMPSA</w:t>
-            </w:r>
-          </w:p>
-        </w:tc>
-        <w:tc>
-          <w:tcPr>
-            <w:tcW w:w="3112" w:type="dxa"/>
-          </w:tcPr>
-          <w:p>
-            <w:pPr>
-              <w:jc w:val="center"/>
-            </w:pPr>
-            <w:r>
-              <w:t>Filtrado correctamente</w:t>
-            </w:r>
-          </w:p>
-        </w:tc>
-      </w:tr>
-      <w:tr>
-        <w:tc>
-          <w:tcPr>
-            <w:tcW w:w="2405" w:type="dxa"/>
-          </w:tcPr>
-          <w:p>
-            <w:r>
-              <w:t>A1.b</w:t>
-            </w:r>
-          </w:p>
-        </w:tc>
-        <w:tc>
-          <w:tcPr>
-            <w:tcW w:w="2977" w:type="dxa"/>
-          </w:tcPr>
-          <w:p>
-            <w:pPr>
-              <w:jc w:val="center"/>
-            </w:pPr>
-            <w:r>
-              <w:t>NULL</w:t>
-            </w:r>
-          </w:p>
-        </w:tc>
-        <w:tc>
-          <w:tcPr>
-            <w:tcW w:w="3112" w:type="dxa"/>
-          </w:tcPr>
-          <w:p>
-            <w:pPr>
-              <w:jc w:val="center"/>
-            </w:pPr>
-            <w:r>
-              <w:t>Filtrado incorrecto (lista vacía)</w:t>
-            </w:r>
-          </w:p>
-        </w:tc>
-      </w:tr>
-    </w:tbl>
+        <w:pStyle w:val="Prrafodelista"/>
+        <w:numPr>
+          <w:ilvl w:val="0"/>
+          <w:numId w:val="6"/>
+        </w:numPr>
+        <w:spacing w:after="0" w:line="240" w:lineRule="auto"/>
+        <w:rPr>
+          <w:rFonts w:ascii="Times New Roman" w:eastAsia="Times New Roman" w:hAnsi="Times New Roman" w:cs="Times New Roman"/>
+          <w:sz w:val="24"/>
+          <w:szCs w:val="24"/>
+          <w:lang w:eastAsia="es-ES"/>
+        </w:rPr>
+      </w:pPr>
+      <w:r>
+        <w:rPr>
+          <w:rFonts w:ascii="Tahoma" w:eastAsia="Times New Roman" w:hAnsi="Tahoma" w:cs="Tahoma"/>
+          <w:color w:val="393939"/>
+          <w:sz w:val="18"/>
+          <w:szCs w:val="18"/>
+          <w:shd w:val="clear" w:color="auto" w:fill="FFFFFF"/>
+          <w:lang w:eastAsia="es-ES"/>
+        </w:rPr>
+        <w:t xml:space="preserve"> La aplicación abre una nueva vista donde muestra los filtros que puede aplicar el usuario: por marca y por combustible.</w:t>
+      </w:r>
+    </w:p>
+    <w:p>
+      <w:pPr>
+        <w:pStyle w:val="Prrafodelista"/>
+        <w:numPr>
+          <w:ilvl w:val="0"/>
+          <w:numId w:val="6"/>
+        </w:numPr>
+        <w:spacing w:after="0" w:line="240" w:lineRule="auto"/>
+        <w:rPr>
+          <w:rFonts w:ascii="Times New Roman" w:eastAsia="Times New Roman" w:hAnsi="Times New Roman" w:cs="Times New Roman"/>
+          <w:sz w:val="24"/>
+          <w:szCs w:val="24"/>
+          <w:lang w:eastAsia="es-ES"/>
+        </w:rPr>
+      </w:pPr>
+      <w:r>
+        <w:rPr>
+          <w:rFonts w:ascii="Tahoma" w:eastAsia="Times New Roman" w:hAnsi="Tahoma" w:cs="Tahoma"/>
+          <w:color w:val="393939"/>
+          <w:sz w:val="18"/>
+          <w:szCs w:val="18"/>
+          <w:shd w:val="clear" w:color="auto" w:fill="FFFFFF"/>
+          <w:lang w:eastAsia="es-ES"/>
+        </w:rPr>
+        <w:t xml:space="preserve"> El usuario realiza una pulsación de selección (un click) sobre el campo desplegable que contiene las opciones de marcas para filtrar.</w:t>
+      </w:r>
+    </w:p>
+    <w:p>
+      <w:pPr>
+        <w:pStyle w:val="Prrafodelista"/>
+        <w:numPr>
+          <w:ilvl w:val="0"/>
+          <w:numId w:val="6"/>
+        </w:numPr>
+        <w:spacing w:after="0" w:line="240" w:lineRule="auto"/>
+        <w:rPr>
+          <w:rFonts w:ascii="Times New Roman" w:eastAsia="Times New Roman" w:hAnsi="Times New Roman" w:cs="Times New Roman"/>
+          <w:sz w:val="24"/>
+          <w:szCs w:val="24"/>
+          <w:lang w:eastAsia="es-ES"/>
+        </w:rPr>
+      </w:pPr>
+      <w:r>
+        <w:rPr>
+          <w:rFonts w:ascii="Tahoma" w:eastAsia="Times New Roman" w:hAnsi="Tahoma" w:cs="Tahoma"/>
+          <w:color w:val="393939"/>
+          <w:sz w:val="18"/>
+          <w:szCs w:val="18"/>
+          <w:shd w:val="clear" w:color="auto" w:fill="FFFFFF"/>
+          <w:lang w:eastAsia="es-ES"/>
+        </w:rPr>
+        <w:t>La aplicación muestra el desplegable abierto con todas las opciones de marcas, pudiendo hacer scroll en las mismas si el espacio no fuese suficiente.</w:t>
+      </w:r>
+    </w:p>
+    <w:p>
+      <w:pPr>
+        <w:pStyle w:val="Prrafodelista"/>
+        <w:numPr>
+          <w:ilvl w:val="0"/>
+          <w:numId w:val="6"/>
+        </w:numPr>
+        <w:spacing w:after="0" w:line="240" w:lineRule="auto"/>
+        <w:rPr>
+          <w:rFonts w:ascii="Times New Roman" w:eastAsia="Times New Roman" w:hAnsi="Times New Roman" w:cs="Times New Roman"/>
+          <w:sz w:val="24"/>
+          <w:szCs w:val="24"/>
+          <w:lang w:eastAsia="es-ES"/>
+        </w:rPr>
+      </w:pPr>
+      <w:r>
+        <w:rPr>
+          <w:rFonts w:ascii="Tahoma" w:eastAsia="Times New Roman" w:hAnsi="Tahoma" w:cs="Tahoma"/>
+          <w:color w:val="393939"/>
+          <w:sz w:val="18"/>
+          <w:szCs w:val="18"/>
+          <w:lang w:eastAsia="es-ES"/>
+        </w:rPr>
+        <w:t>El usuario realiza una pulsación de selección (un click) sobre las marcas en base a las que le interesa filtrar.</w:t>
+      </w:r>
+    </w:p>
+    <w:p>
+      <w:pPr>
+        <w:pStyle w:val="Prrafodelista"/>
+        <w:numPr>
+          <w:ilvl w:val="0"/>
+          <w:numId w:val="6"/>
+        </w:numPr>
+        <w:spacing w:after="0" w:line="240" w:lineRule="auto"/>
+        <w:rPr>
+          <w:rFonts w:ascii="Times New Roman" w:eastAsia="Times New Roman" w:hAnsi="Times New Roman" w:cs="Times New Roman"/>
+          <w:sz w:val="24"/>
+          <w:szCs w:val="24"/>
+          <w:lang w:eastAsia="es-ES"/>
+        </w:rPr>
+      </w:pPr>
+      <w:r>
+        <w:rPr>
+          <w:rFonts w:ascii="Tahoma" w:eastAsia="Times New Roman" w:hAnsi="Tahoma" w:cs="Tahoma"/>
+          <w:color w:val="393939"/>
+          <w:sz w:val="18"/>
+          <w:szCs w:val="18"/>
+          <w:lang w:eastAsia="es-ES"/>
+        </w:rPr>
+        <w:t>La aplicación recoge el desplegable, mostrando únicamente la marca seleccionada en el mismo, o una indicación de que son varias si se ha seleccionado más de una.</w:t>
+      </w:r>
+    </w:p>
+    <w:p>
+      <w:pPr>
+        <w:pStyle w:val="Prrafodelista"/>
+        <w:numPr>
+          <w:ilvl w:val="0"/>
+          <w:numId w:val="6"/>
+        </w:numPr>
+        <w:spacing w:after="0" w:line="240" w:lineRule="auto"/>
+        <w:rPr>
+          <w:rFonts w:ascii="Times New Roman" w:eastAsia="Times New Roman" w:hAnsi="Times New Roman" w:cs="Times New Roman"/>
+          <w:sz w:val="24"/>
+          <w:szCs w:val="24"/>
+          <w:lang w:eastAsia="es-ES"/>
+        </w:rPr>
+      </w:pPr>
+      <w:r>
+        <w:rPr>
+          <w:rFonts w:ascii="Tahoma" w:eastAsia="Times New Roman" w:hAnsi="Tahoma" w:cs="Tahoma"/>
+          <w:color w:val="393939"/>
+          <w:sz w:val="18"/>
+          <w:szCs w:val="18"/>
+          <w:lang w:eastAsia="es-ES"/>
+        </w:rPr>
+        <w:t>El usuario realiza una pulsación de selección (un click) sobre el botón de aplicar filtros.</w:t>
+      </w:r>
+    </w:p>
+    <w:p>
+      <w:pPr>
+        <w:pStyle w:val="Prrafodelista"/>
+        <w:numPr>
+          <w:ilvl w:val="0"/>
+          <w:numId w:val="6"/>
+        </w:numPr>
+        <w:spacing w:after="0" w:line="240" w:lineRule="auto"/>
+        <w:rPr>
+          <w:rFonts w:ascii="Times New Roman" w:eastAsia="Times New Roman" w:hAnsi="Times New Roman" w:cs="Times New Roman"/>
+          <w:sz w:val="24"/>
+          <w:szCs w:val="24"/>
+          <w:lang w:eastAsia="es-ES"/>
+        </w:rPr>
+      </w:pPr>
+      <w:r>
+        <w:rPr>
+          <w:rFonts w:ascii="Tahoma" w:eastAsia="Times New Roman" w:hAnsi="Tahoma" w:cs="Tahoma"/>
+          <w:color w:val="393939"/>
+          <w:sz w:val="18"/>
+          <w:szCs w:val="18"/>
+          <w:lang w:eastAsia="es-ES"/>
+        </w:rPr>
+        <w:t>La aplicación modifica el listado de gasolineras, mostrando únicamente las que pertenecen a la marca seleccionada.</w:t>
+      </w:r>
+    </w:p>
+    <w:p>
+      <w:pPr>
+        <w:pStyle w:val="Prrafodelista"/>
+        <w:numPr>
+          <w:ilvl w:val="0"/>
+          <w:numId w:val="6"/>
+        </w:numPr>
+        <w:spacing w:after="0" w:line="240" w:lineRule="auto"/>
+        <w:rPr>
+          <w:rFonts w:ascii="Times New Roman" w:eastAsia="Times New Roman" w:hAnsi="Times New Roman" w:cs="Times New Roman"/>
+          <w:sz w:val="24"/>
+          <w:szCs w:val="24"/>
+          <w:lang w:eastAsia="es-ES"/>
+        </w:rPr>
+      </w:pPr>
+      <w:r>
+        <w:rPr>
+          <w:rFonts w:ascii="Tahoma" w:eastAsia="Times New Roman" w:hAnsi="Tahoma" w:cs="Tahoma"/>
+          <w:color w:val="393939"/>
+          <w:sz w:val="18"/>
+          <w:szCs w:val="18"/>
+          <w:lang w:eastAsia="es-ES"/>
+        </w:rPr>
+        <w:t>Se verifica que las gasolineras mostradas son correctas, mostrándose únicamente las correspondientes con el filtro.</w:t>
+      </w:r>
+    </w:p>
     <w:p>
       <w:pPr>
         <w:rPr>
@@ -396,33 +452,872 @@
     </w:p>
     <w:p>
       <w:pPr>
+        <w:shd w:val="clear" w:color="auto" w:fill="FFFFFF"/>
+        <w:spacing w:after="0" w:line="240" w:lineRule="auto"/>
+        <w:rPr>
+          <w:rFonts w:ascii="Tahoma" w:eastAsia="Times New Roman" w:hAnsi="Tahoma" w:cs="Tahoma"/>
+          <w:color w:val="393939"/>
+          <w:sz w:val="18"/>
+          <w:szCs w:val="18"/>
+          <w:lang w:eastAsia="es-ES"/>
+        </w:rPr>
+      </w:pPr>
+      <w:r>
+        <w:rPr>
+          <w:rFonts w:ascii="Tahoma" w:eastAsia="Times New Roman" w:hAnsi="Tahoma" w:cs="Tahoma"/>
+          <w:color w:val="393939"/>
+          <w:sz w:val="18"/>
+          <w:szCs w:val="18"/>
+          <w:lang w:eastAsia="es-ES"/>
+        </w:rPr>
+        <w:t xml:space="preserve">A2.HU: </w:t>
+      </w:r>
+      <w:r>
+        <w:rPr>
+          <w:rFonts w:ascii="Tahoma" w:eastAsia="Times New Roman" w:hAnsi="Tahoma" w:cs="Tahoma"/>
+          <w:color w:val="393939"/>
+          <w:sz w:val="18"/>
+          <w:szCs w:val="18"/>
+          <w:lang w:eastAsia="es-ES"/>
+        </w:rPr>
+        <w:t>Caso de Éxito - Filtro Combinado</w:t>
+      </w:r>
+    </w:p>
+    <w:p>
+      <w:pPr>
+        <w:pStyle w:val="Prrafodelista"/>
+        <w:rPr>
+          <w:rFonts w:ascii="Tahoma" w:eastAsia="Times New Roman" w:hAnsi="Tahoma" w:cs="Tahoma"/>
+          <w:color w:val="393939"/>
+          <w:sz w:val="18"/>
+          <w:szCs w:val="18"/>
+          <w:lang w:eastAsia="es-ES"/>
+        </w:rPr>
+      </w:pPr>
+    </w:p>
+    <w:p>
+      <w:pPr>
+        <w:pStyle w:val="Prrafodelista"/>
+        <w:numPr>
+          <w:ilvl w:val="0"/>
+          <w:numId w:val="7"/>
+        </w:numPr>
+        <w:shd w:val="clear" w:color="auto" w:fill="FFFFFF"/>
+        <w:spacing w:after="0" w:line="240" w:lineRule="auto"/>
+        <w:rPr>
+          <w:rFonts w:ascii="Tahoma" w:eastAsia="Times New Roman" w:hAnsi="Tahoma" w:cs="Tahoma"/>
+          <w:color w:val="393939"/>
+          <w:sz w:val="18"/>
+          <w:szCs w:val="18"/>
+          <w:lang w:eastAsia="es-ES"/>
+        </w:rPr>
+      </w:pPr>
+      <w:r>
+        <w:rPr>
+          <w:rFonts w:ascii="Tahoma" w:eastAsia="Times New Roman" w:hAnsi="Tahoma" w:cs="Tahoma"/>
+          <w:color w:val="393939"/>
+          <w:sz w:val="18"/>
+          <w:szCs w:val="18"/>
+          <w:lang w:eastAsia="es-ES"/>
+        </w:rPr>
+        <w:t>El usuario finaliza la selección de un filtro para tipo de combustible.</w:t>
+      </w:r>
+    </w:p>
+    <w:p>
+      <w:pPr>
+        <w:pStyle w:val="Prrafodelista"/>
+        <w:numPr>
+          <w:ilvl w:val="0"/>
+          <w:numId w:val="7"/>
+        </w:numPr>
+        <w:shd w:val="clear" w:color="auto" w:fill="FFFFFF"/>
+        <w:spacing w:after="0" w:line="240" w:lineRule="auto"/>
+        <w:rPr>
+          <w:rFonts w:ascii="Tahoma" w:eastAsia="Times New Roman" w:hAnsi="Tahoma" w:cs="Tahoma"/>
+          <w:color w:val="393939"/>
+          <w:sz w:val="18"/>
+          <w:szCs w:val="18"/>
+          <w:lang w:eastAsia="es-ES"/>
+        </w:rPr>
+      </w:pPr>
+      <w:r>
+        <w:rPr>
+          <w:rFonts w:ascii="Tahoma" w:eastAsia="Times New Roman" w:hAnsi="Tahoma" w:cs="Tahoma"/>
+          <w:color w:val="393939"/>
+          <w:sz w:val="18"/>
+          <w:szCs w:val="18"/>
+          <w:lang w:eastAsia="es-ES"/>
+        </w:rPr>
+        <w:t>El usuario realiza una pulsación de selección (un click) sobre el campo desplegable que contiene las opciones de marcas para filtrar.</w:t>
+      </w:r>
+    </w:p>
+    <w:p>
+      <w:pPr>
+        <w:pStyle w:val="Prrafodelista"/>
+        <w:numPr>
+          <w:ilvl w:val="0"/>
+          <w:numId w:val="7"/>
+        </w:numPr>
+        <w:shd w:val="clear" w:color="auto" w:fill="FFFFFF"/>
+        <w:spacing w:after="0" w:line="240" w:lineRule="auto"/>
+        <w:rPr>
+          <w:rFonts w:ascii="Tahoma" w:eastAsia="Times New Roman" w:hAnsi="Tahoma" w:cs="Tahoma"/>
+          <w:color w:val="393939"/>
+          <w:sz w:val="18"/>
+          <w:szCs w:val="18"/>
+          <w:lang w:eastAsia="es-ES"/>
+        </w:rPr>
+      </w:pPr>
+      <w:r>
+        <w:rPr>
+          <w:rFonts w:ascii="Tahoma" w:eastAsia="Times New Roman" w:hAnsi="Tahoma" w:cs="Tahoma"/>
+          <w:color w:val="393939"/>
+          <w:sz w:val="18"/>
+          <w:szCs w:val="18"/>
+          <w:lang w:eastAsia="es-ES"/>
+        </w:rPr>
+        <w:t>La aplicación muestra el desplegable abierto con todas las marcas, pudiendo hacer scroll en las mismas si el espacio no fuese suficiente.</w:t>
+      </w:r>
+    </w:p>
+    <w:p>
+      <w:pPr>
+        <w:pStyle w:val="Prrafodelista"/>
+        <w:numPr>
+          <w:ilvl w:val="0"/>
+          <w:numId w:val="7"/>
+        </w:numPr>
+        <w:shd w:val="clear" w:color="auto" w:fill="FFFFFF"/>
+        <w:spacing w:after="0" w:line="240" w:lineRule="auto"/>
+        <w:rPr>
+          <w:rFonts w:ascii="Tahoma" w:eastAsia="Times New Roman" w:hAnsi="Tahoma" w:cs="Tahoma"/>
+          <w:color w:val="393939"/>
+          <w:sz w:val="18"/>
+          <w:szCs w:val="18"/>
+          <w:lang w:eastAsia="es-ES"/>
+        </w:rPr>
+      </w:pPr>
+      <w:r>
+        <w:rPr>
+          <w:rFonts w:ascii="Tahoma" w:eastAsia="Times New Roman" w:hAnsi="Tahoma" w:cs="Tahoma"/>
+          <w:color w:val="393939"/>
+          <w:sz w:val="18"/>
+          <w:szCs w:val="18"/>
+          <w:lang w:eastAsia="es-ES"/>
+        </w:rPr>
+        <w:t>El usuario realiza una pulsación de selección (un click) sobre las marcas en base a las que le interesa filtrar.</w:t>
+      </w:r>
+    </w:p>
+    <w:p>
+      <w:pPr>
+        <w:pStyle w:val="Prrafodelista"/>
+        <w:numPr>
+          <w:ilvl w:val="0"/>
+          <w:numId w:val="7"/>
+        </w:numPr>
+        <w:shd w:val="clear" w:color="auto" w:fill="FFFFFF"/>
+        <w:spacing w:after="0" w:line="240" w:lineRule="auto"/>
+        <w:rPr>
+          <w:rFonts w:ascii="Tahoma" w:eastAsia="Times New Roman" w:hAnsi="Tahoma" w:cs="Tahoma"/>
+          <w:color w:val="393939"/>
+          <w:sz w:val="18"/>
+          <w:szCs w:val="18"/>
+          <w:lang w:eastAsia="es-ES"/>
+        </w:rPr>
+      </w:pPr>
+      <w:r>
+        <w:rPr>
+          <w:rFonts w:ascii="Tahoma" w:eastAsia="Times New Roman" w:hAnsi="Tahoma" w:cs="Tahoma"/>
+          <w:color w:val="393939"/>
+          <w:sz w:val="18"/>
+          <w:szCs w:val="18"/>
+          <w:lang w:eastAsia="es-ES"/>
+        </w:rPr>
+        <w:lastRenderedPageBreak/>
+        <w:t>La aplicación recoge el desplegable, mostrando únicamente la marca seleccionada en el mismo, o una indicación de que son varias si se ha seleccionado más de una.</w:t>
+      </w:r>
+    </w:p>
+    <w:p>
+      <w:pPr>
+        <w:pStyle w:val="Prrafodelista"/>
+        <w:numPr>
+          <w:ilvl w:val="0"/>
+          <w:numId w:val="7"/>
+        </w:numPr>
+        <w:shd w:val="clear" w:color="auto" w:fill="FFFFFF"/>
+        <w:spacing w:after="0" w:line="240" w:lineRule="auto"/>
+        <w:rPr>
+          <w:rFonts w:ascii="Tahoma" w:eastAsia="Times New Roman" w:hAnsi="Tahoma" w:cs="Tahoma"/>
+          <w:color w:val="393939"/>
+          <w:sz w:val="18"/>
+          <w:szCs w:val="18"/>
+          <w:lang w:eastAsia="es-ES"/>
+        </w:rPr>
+      </w:pPr>
+      <w:r>
+        <w:rPr>
+          <w:rFonts w:ascii="Tahoma" w:eastAsia="Times New Roman" w:hAnsi="Tahoma" w:cs="Tahoma"/>
+          <w:color w:val="393939"/>
+          <w:sz w:val="18"/>
+          <w:szCs w:val="18"/>
+          <w:lang w:eastAsia="es-ES"/>
+        </w:rPr>
+        <w:t>El usuario realiza una pulsación de selección (un click) sobre el botón de aplicar filtros.</w:t>
+      </w:r>
+    </w:p>
+    <w:p>
+      <w:pPr>
+        <w:pStyle w:val="Prrafodelista"/>
+        <w:numPr>
+          <w:ilvl w:val="0"/>
+          <w:numId w:val="7"/>
+        </w:numPr>
+        <w:shd w:val="clear" w:color="auto" w:fill="FFFFFF"/>
+        <w:spacing w:after="0" w:line="240" w:lineRule="auto"/>
+        <w:rPr>
+          <w:rFonts w:ascii="Tahoma" w:eastAsia="Times New Roman" w:hAnsi="Tahoma" w:cs="Tahoma"/>
+          <w:color w:val="393939"/>
+          <w:sz w:val="18"/>
+          <w:szCs w:val="18"/>
+          <w:lang w:eastAsia="es-ES"/>
+        </w:rPr>
+      </w:pPr>
+      <w:r>
+        <w:rPr>
+          <w:rFonts w:ascii="Tahoma" w:eastAsia="Times New Roman" w:hAnsi="Tahoma" w:cs="Tahoma"/>
+          <w:color w:val="393939"/>
+          <w:sz w:val="18"/>
+          <w:szCs w:val="18"/>
+          <w:lang w:eastAsia="es-ES"/>
+        </w:rPr>
+        <w:t>La aplicación modifica el listado de gasolineras, mostrando únicamente las que ofrecen el combustible indicado de una marca determinada y destacando el precio y tipo de combustible seleccionados en negrita.</w:t>
+      </w:r>
+    </w:p>
+    <w:p>
+      <w:pPr>
+        <w:pStyle w:val="Prrafodelista"/>
+        <w:numPr>
+          <w:ilvl w:val="0"/>
+          <w:numId w:val="7"/>
+        </w:numPr>
+        <w:shd w:val="clear" w:color="auto" w:fill="FFFFFF"/>
+        <w:spacing w:after="0" w:line="240" w:lineRule="auto"/>
+        <w:rPr>
+          <w:rFonts w:ascii="Tahoma" w:eastAsia="Times New Roman" w:hAnsi="Tahoma" w:cs="Tahoma"/>
+          <w:color w:val="393939"/>
+          <w:sz w:val="18"/>
+          <w:szCs w:val="18"/>
+          <w:lang w:eastAsia="es-ES"/>
+        </w:rPr>
+      </w:pPr>
+      <w:r>
+        <w:rPr>
+          <w:rFonts w:ascii="Tahoma" w:eastAsia="Times New Roman" w:hAnsi="Tahoma" w:cs="Tahoma"/>
+          <w:color w:val="393939"/>
+          <w:sz w:val="18"/>
+          <w:szCs w:val="18"/>
+          <w:lang w:eastAsia="es-ES"/>
+        </w:rPr>
+        <w:t>Se verifica que las gasolineras mostradas son correctas, mostrándose únicamente las correspondientes con ambos filtros y con el combustible filtrado y su precio destacados.</w:t>
+      </w:r>
+    </w:p>
+    <w:p>
+      <w:pPr>
         <w:rPr>
           <w:b/>
           <w:bCs/>
           <w:u w:val="single"/>
         </w:rPr>
       </w:pPr>
-      <w:r>
+    </w:p>
+    <w:p>
+      <w:pPr>
+        <w:shd w:val="clear" w:color="auto" w:fill="FFFFFF"/>
+        <w:spacing w:after="0" w:line="240" w:lineRule="auto"/>
+        <w:rPr>
+          <w:rFonts w:ascii="Tahoma" w:eastAsia="Times New Roman" w:hAnsi="Tahoma" w:cs="Tahoma"/>
+          <w:color w:val="393939"/>
+          <w:sz w:val="18"/>
+          <w:szCs w:val="18"/>
+          <w:lang w:eastAsia="es-ES"/>
+        </w:rPr>
+      </w:pPr>
+      <w:r>
+        <w:rPr>
+          <w:rFonts w:ascii="Tahoma" w:eastAsia="Times New Roman" w:hAnsi="Tahoma" w:cs="Tahoma"/>
+          <w:color w:val="393939"/>
+          <w:sz w:val="18"/>
+          <w:szCs w:val="18"/>
+          <w:lang w:eastAsia="es-ES"/>
+        </w:rPr>
+        <w:t xml:space="preserve">A3.HU: </w:t>
+      </w:r>
+      <w:r>
+        <w:rPr>
+          <w:rFonts w:ascii="Tahoma" w:eastAsia="Times New Roman" w:hAnsi="Tahoma" w:cs="Tahoma"/>
+          <w:color w:val="393939"/>
+          <w:sz w:val="18"/>
+          <w:szCs w:val="18"/>
+          <w:lang w:eastAsia="es-ES"/>
+        </w:rPr>
+        <w:t>Caso de Éxito - Filtro Combinado</w:t>
+      </w:r>
+    </w:p>
+    <w:p>
+      <w:pPr>
+        <w:shd w:val="clear" w:color="auto" w:fill="FFFFFF"/>
+        <w:spacing w:after="0" w:line="240" w:lineRule="auto"/>
+        <w:rPr>
+          <w:rFonts w:ascii="Tahoma" w:eastAsia="Times New Roman" w:hAnsi="Tahoma" w:cs="Tahoma"/>
+          <w:color w:val="393939"/>
+          <w:sz w:val="18"/>
+          <w:szCs w:val="18"/>
+          <w:lang w:eastAsia="es-ES"/>
+        </w:rPr>
+      </w:pPr>
+    </w:p>
+    <w:p>
+      <w:pPr>
+        <w:pStyle w:val="Prrafodelista"/>
+        <w:numPr>
+          <w:ilvl w:val="0"/>
+          <w:numId w:val="14"/>
+        </w:numPr>
+        <w:shd w:val="clear" w:color="auto" w:fill="FFFFFF"/>
+        <w:spacing w:after="0" w:line="240" w:lineRule="auto"/>
+        <w:rPr>
+          <w:rFonts w:ascii="Tahoma" w:eastAsia="Times New Roman" w:hAnsi="Tahoma" w:cs="Tahoma"/>
+          <w:color w:val="393939"/>
+          <w:sz w:val="18"/>
+          <w:szCs w:val="18"/>
+          <w:lang w:eastAsia="es-ES"/>
+        </w:rPr>
+      </w:pPr>
+      <w:r>
+        <w:rPr>
+          <w:rFonts w:ascii="Tahoma" w:eastAsia="Times New Roman" w:hAnsi="Tahoma" w:cs="Tahoma"/>
+          <w:color w:val="393939"/>
+          <w:sz w:val="18"/>
+          <w:szCs w:val="18"/>
+          <w:lang w:eastAsia="es-ES"/>
+        </w:rPr>
+        <w:t>El usuario realiza una pulsación de selección (un click) sobre el campo desplegable que contiene las opciones de marcas para filtrar.</w:t>
+      </w:r>
+    </w:p>
+    <w:p>
+      <w:pPr>
+        <w:pStyle w:val="Prrafodelista"/>
+        <w:numPr>
+          <w:ilvl w:val="0"/>
+          <w:numId w:val="14"/>
+        </w:numPr>
+        <w:shd w:val="clear" w:color="auto" w:fill="FFFFFF"/>
+        <w:spacing w:after="0" w:line="240" w:lineRule="auto"/>
+        <w:rPr>
+          <w:rFonts w:ascii="Tahoma" w:eastAsia="Times New Roman" w:hAnsi="Tahoma" w:cs="Tahoma"/>
+          <w:color w:val="393939"/>
+          <w:sz w:val="18"/>
+          <w:szCs w:val="18"/>
+          <w:lang w:eastAsia="es-ES"/>
+        </w:rPr>
+      </w:pPr>
+      <w:r>
+        <w:rPr>
+          <w:rFonts w:ascii="Tahoma" w:eastAsia="Times New Roman" w:hAnsi="Tahoma" w:cs="Tahoma"/>
+          <w:color w:val="393939"/>
+          <w:sz w:val="18"/>
+          <w:szCs w:val="18"/>
+          <w:lang w:eastAsia="es-ES"/>
+        </w:rPr>
+        <w:t>La aplicación muestra el desplegable abierto con todas las marcas, pudiendo hacer scroll en las mismas si el espacio no fuese suficiente.</w:t>
+      </w:r>
+    </w:p>
+    <w:p>
+      <w:pPr>
+        <w:pStyle w:val="Prrafodelista"/>
+        <w:numPr>
+          <w:ilvl w:val="0"/>
+          <w:numId w:val="14"/>
+        </w:numPr>
+        <w:shd w:val="clear" w:color="auto" w:fill="FFFFFF"/>
+        <w:spacing w:after="0" w:line="240" w:lineRule="auto"/>
+        <w:rPr>
+          <w:rFonts w:ascii="Tahoma" w:eastAsia="Times New Roman" w:hAnsi="Tahoma" w:cs="Tahoma"/>
+          <w:color w:val="393939"/>
+          <w:sz w:val="18"/>
+          <w:szCs w:val="18"/>
+          <w:lang w:eastAsia="es-ES"/>
+        </w:rPr>
+      </w:pPr>
+      <w:r>
+        <w:rPr>
+          <w:rFonts w:ascii="Tahoma" w:eastAsia="Times New Roman" w:hAnsi="Tahoma" w:cs="Tahoma"/>
+          <w:color w:val="393939"/>
+          <w:sz w:val="18"/>
+          <w:szCs w:val="18"/>
+          <w:lang w:eastAsia="es-ES"/>
+        </w:rPr>
+        <w:t>El usuario realiza una pulsación de selección (un click) sobre las marcas en base a las que le interesa filtrar.</w:t>
+      </w:r>
+    </w:p>
+    <w:p>
+      <w:pPr>
+        <w:pStyle w:val="Prrafodelista"/>
+        <w:numPr>
+          <w:ilvl w:val="0"/>
+          <w:numId w:val="14"/>
+        </w:numPr>
+        <w:shd w:val="clear" w:color="auto" w:fill="FFFFFF"/>
+        <w:spacing w:after="0" w:line="240" w:lineRule="auto"/>
+        <w:rPr>
+          <w:rFonts w:ascii="Tahoma" w:eastAsia="Times New Roman" w:hAnsi="Tahoma" w:cs="Tahoma"/>
+          <w:color w:val="393939"/>
+          <w:sz w:val="18"/>
+          <w:szCs w:val="18"/>
+          <w:lang w:eastAsia="es-ES"/>
+        </w:rPr>
+      </w:pPr>
+      <w:r>
+        <w:rPr>
+          <w:rFonts w:ascii="Tahoma" w:eastAsia="Times New Roman" w:hAnsi="Tahoma" w:cs="Tahoma"/>
+          <w:color w:val="393939"/>
+          <w:sz w:val="18"/>
+          <w:szCs w:val="18"/>
+          <w:lang w:eastAsia="es-ES"/>
+        </w:rPr>
+        <w:t>La aplicación recoge el desplegable, mostrando únicamente la marca seleccionada en el mismo, o una indicación de que son varias si se ha seleccionado más de una.</w:t>
+      </w:r>
+    </w:p>
+    <w:p>
+      <w:pPr>
+        <w:pStyle w:val="Prrafodelista"/>
+        <w:numPr>
+          <w:ilvl w:val="0"/>
+          <w:numId w:val="14"/>
+        </w:numPr>
+        <w:shd w:val="clear" w:color="auto" w:fill="FFFFFF"/>
+        <w:spacing w:after="0" w:line="240" w:lineRule="auto"/>
+        <w:rPr>
+          <w:rFonts w:ascii="Tahoma" w:eastAsia="Times New Roman" w:hAnsi="Tahoma" w:cs="Tahoma"/>
+          <w:color w:val="393939"/>
+          <w:sz w:val="18"/>
+          <w:szCs w:val="18"/>
+          <w:lang w:eastAsia="es-ES"/>
+        </w:rPr>
+      </w:pPr>
+      <w:r>
+        <w:rPr>
+          <w:rFonts w:ascii="Tahoma" w:eastAsia="Times New Roman" w:hAnsi="Tahoma" w:cs="Tahoma"/>
+          <w:color w:val="393939"/>
+          <w:sz w:val="18"/>
+          <w:szCs w:val="18"/>
+          <w:lang w:eastAsia="es-ES"/>
+        </w:rPr>
+        <w:t>El usuario repite del paso 3 a 4 el mismo procedimiento con el filtrado de tipos de combustibles, aunque en este caso solo puede seleccionarse un tipo.</w:t>
+      </w:r>
+    </w:p>
+    <w:p>
+      <w:pPr>
+        <w:pStyle w:val="Prrafodelista"/>
+        <w:numPr>
+          <w:ilvl w:val="0"/>
+          <w:numId w:val="14"/>
+        </w:numPr>
+        <w:shd w:val="clear" w:color="auto" w:fill="FFFFFF"/>
+        <w:spacing w:after="0" w:line="240" w:lineRule="auto"/>
+        <w:rPr>
+          <w:rFonts w:ascii="Tahoma" w:eastAsia="Times New Roman" w:hAnsi="Tahoma" w:cs="Tahoma"/>
+          <w:color w:val="393939"/>
+          <w:sz w:val="18"/>
+          <w:szCs w:val="18"/>
+          <w:lang w:eastAsia="es-ES"/>
+        </w:rPr>
+      </w:pPr>
+      <w:r>
+        <w:rPr>
+          <w:rFonts w:ascii="Tahoma" w:eastAsia="Times New Roman" w:hAnsi="Tahoma" w:cs="Tahoma"/>
+          <w:color w:val="393939"/>
+          <w:sz w:val="18"/>
+          <w:szCs w:val="18"/>
+          <w:lang w:eastAsia="es-ES"/>
+        </w:rPr>
+        <w:t>El usuario realiza una pulsación de selección (un click) sobre el botón de aplicar filtros.</w:t>
+      </w:r>
+    </w:p>
+    <w:p>
+      <w:pPr>
+        <w:pStyle w:val="Prrafodelista"/>
+        <w:numPr>
+          <w:ilvl w:val="0"/>
+          <w:numId w:val="14"/>
+        </w:numPr>
+        <w:shd w:val="clear" w:color="auto" w:fill="FFFFFF"/>
+        <w:spacing w:after="0" w:line="240" w:lineRule="auto"/>
+        <w:rPr>
+          <w:rFonts w:ascii="Tahoma" w:eastAsia="Times New Roman" w:hAnsi="Tahoma" w:cs="Tahoma"/>
+          <w:color w:val="393939"/>
+          <w:sz w:val="18"/>
+          <w:szCs w:val="18"/>
+          <w:lang w:eastAsia="es-ES"/>
+        </w:rPr>
+      </w:pPr>
+      <w:r>
+        <w:rPr>
+          <w:rFonts w:ascii="Tahoma" w:eastAsia="Times New Roman" w:hAnsi="Tahoma" w:cs="Tahoma"/>
+          <w:color w:val="393939"/>
+          <w:sz w:val="18"/>
+          <w:szCs w:val="18"/>
+          <w:lang w:eastAsia="es-ES"/>
+        </w:rPr>
+        <w:t>La aplicación modifica el listado de gasolineras, mostrando únicamente las que ofrecen el combustible indicado de una marca determinada y destacando el precio y tipo de combustible seleccionados en negrita.</w:t>
+      </w:r>
+    </w:p>
+    <w:p>
+      <w:pPr>
+        <w:pStyle w:val="Prrafodelista"/>
+        <w:numPr>
+          <w:ilvl w:val="0"/>
+          <w:numId w:val="14"/>
+        </w:numPr>
+        <w:shd w:val="clear" w:color="auto" w:fill="FFFFFF"/>
+        <w:spacing w:after="0" w:line="240" w:lineRule="auto"/>
+        <w:rPr>
+          <w:rFonts w:ascii="Tahoma" w:eastAsia="Times New Roman" w:hAnsi="Tahoma" w:cs="Tahoma"/>
+          <w:color w:val="393939"/>
+          <w:sz w:val="18"/>
+          <w:szCs w:val="18"/>
+          <w:lang w:eastAsia="es-ES"/>
+        </w:rPr>
+      </w:pPr>
+      <w:r>
+        <w:rPr>
+          <w:rFonts w:ascii="Tahoma" w:eastAsia="Times New Roman" w:hAnsi="Tahoma" w:cs="Tahoma"/>
+          <w:color w:val="393939"/>
+          <w:sz w:val="18"/>
+          <w:szCs w:val="18"/>
+          <w:lang w:eastAsia="es-ES"/>
+        </w:rPr>
+        <w:t>Se verifica que las gasolineras mostradas son correctas, mostrándose únicamente las correspondientes con ambos filtros y con el combustible filtrado y su precio destacados.</w:t>
+      </w:r>
+    </w:p>
+    <w:p>
+      <w:pPr>
         <w:rPr>
           <w:b/>
           <w:bCs/>
           <w:u w:val="single"/>
         </w:rPr>
-        <w:t>PRUEBAS DE INTERFAZ</w:t>
-      </w:r>
-    </w:p>
-    <w:p>
-      <w:r>
-        <w:t xml:space="preserve">En este caso se aplica la técnica basada en </w:t>
-      </w:r>
-      <w:r>
-        <w:t>historia de usuario</w:t>
-      </w:r>
-      <w:r>
-        <w:t xml:space="preserve"> para la definición de las pruebas a realizar. Los casos de prueba definidos serán los mismos que los de las pruebas de aceptación pero automatizados a través de JUnit y Espresso.</w:t>
-      </w:r>
-    </w:p>
-    <w:p/>
+      </w:pPr>
+    </w:p>
+    <w:p>
+      <w:pPr>
+        <w:spacing w:after="0" w:line="240" w:lineRule="auto"/>
+        <w:rPr>
+          <w:rFonts w:ascii="Tahoma" w:eastAsia="Times New Roman" w:hAnsi="Tahoma" w:cs="Tahoma"/>
+          <w:color w:val="393939"/>
+          <w:sz w:val="18"/>
+          <w:szCs w:val="18"/>
+          <w:lang w:eastAsia="es-ES"/>
+        </w:rPr>
+      </w:pPr>
+      <w:r>
+        <w:rPr>
+          <w:rFonts w:ascii="Tahoma" w:eastAsia="Times New Roman" w:hAnsi="Tahoma" w:cs="Tahoma"/>
+          <w:color w:val="393939"/>
+          <w:sz w:val="18"/>
+          <w:szCs w:val="18"/>
+          <w:shd w:val="clear" w:color="auto" w:fill="FFFFFF"/>
+          <w:lang w:eastAsia="es-ES"/>
+        </w:rPr>
+        <w:t xml:space="preserve">A4.HU: </w:t>
+      </w:r>
+      <w:r>
+        <w:rPr>
+          <w:rFonts w:ascii="Tahoma" w:eastAsia="Times New Roman" w:hAnsi="Tahoma" w:cs="Tahoma"/>
+          <w:color w:val="393939"/>
+          <w:sz w:val="18"/>
+          <w:szCs w:val="18"/>
+          <w:shd w:val="clear" w:color="auto" w:fill="FFFFFF"/>
+          <w:lang w:eastAsia="es-ES"/>
+        </w:rPr>
+        <w:t>Lista filtrada sin resultados compatibles.</w:t>
+      </w:r>
+    </w:p>
+    <w:p>
+      <w:pPr>
+        <w:spacing w:after="0" w:line="240" w:lineRule="auto"/>
+        <w:rPr>
+          <w:rFonts w:ascii="Tahoma" w:eastAsia="Times New Roman" w:hAnsi="Tahoma" w:cs="Tahoma"/>
+          <w:color w:val="393939"/>
+          <w:sz w:val="18"/>
+          <w:szCs w:val="18"/>
+          <w:lang w:eastAsia="es-ES"/>
+        </w:rPr>
+      </w:pPr>
+    </w:p>
+    <w:p>
+      <w:pPr>
+        <w:pStyle w:val="Prrafodelista"/>
+        <w:numPr>
+          <w:ilvl w:val="0"/>
+          <w:numId w:val="9"/>
+        </w:numPr>
+        <w:spacing w:after="0" w:line="240" w:lineRule="auto"/>
+        <w:rPr>
+          <w:rFonts w:ascii="Times New Roman" w:eastAsia="Times New Roman" w:hAnsi="Times New Roman" w:cs="Times New Roman"/>
+          <w:sz w:val="24"/>
+          <w:szCs w:val="24"/>
+          <w:lang w:eastAsia="es-ES"/>
+        </w:rPr>
+      </w:pPr>
+      <w:r>
+        <w:rPr>
+          <w:rFonts w:ascii="Tahoma" w:eastAsia="Times New Roman" w:hAnsi="Tahoma" w:cs="Tahoma"/>
+          <w:color w:val="393939"/>
+          <w:sz w:val="18"/>
+          <w:szCs w:val="18"/>
+          <w:shd w:val="clear" w:color="auto" w:fill="FFFFFF"/>
+          <w:lang w:eastAsia="es-ES"/>
+        </w:rPr>
+        <w:t>El usuario realiza una pulsación de selección (un click) sobre un icono en la parte superior derecha de la aplicación, con forma de filtro.</w:t>
+      </w:r>
+    </w:p>
+    <w:p>
+      <w:pPr>
+        <w:pStyle w:val="Prrafodelista"/>
+        <w:numPr>
+          <w:ilvl w:val="0"/>
+          <w:numId w:val="9"/>
+        </w:numPr>
+        <w:spacing w:after="0" w:line="240" w:lineRule="auto"/>
+        <w:rPr>
+          <w:rFonts w:ascii="Times New Roman" w:eastAsia="Times New Roman" w:hAnsi="Times New Roman" w:cs="Times New Roman"/>
+          <w:sz w:val="24"/>
+          <w:szCs w:val="24"/>
+          <w:lang w:eastAsia="es-ES"/>
+        </w:rPr>
+      </w:pPr>
+      <w:r>
+        <w:rPr>
+          <w:rFonts w:ascii="Tahoma" w:eastAsia="Times New Roman" w:hAnsi="Tahoma" w:cs="Tahoma"/>
+          <w:color w:val="393939"/>
+          <w:sz w:val="18"/>
+          <w:szCs w:val="18"/>
+          <w:shd w:val="clear" w:color="auto" w:fill="FFFFFF"/>
+          <w:lang w:eastAsia="es-ES"/>
+        </w:rPr>
+        <w:t>La aplicación abre una nueva vista donde muestra los filtros que puede aplicar el usuario: por marca y por combustible.</w:t>
+      </w:r>
+    </w:p>
+    <w:p>
+      <w:pPr>
+        <w:pStyle w:val="Prrafodelista"/>
+        <w:numPr>
+          <w:ilvl w:val="0"/>
+          <w:numId w:val="9"/>
+        </w:numPr>
+        <w:spacing w:after="0" w:line="240" w:lineRule="auto"/>
+        <w:rPr>
+          <w:rFonts w:ascii="Times New Roman" w:eastAsia="Times New Roman" w:hAnsi="Times New Roman" w:cs="Times New Roman"/>
+          <w:sz w:val="24"/>
+          <w:szCs w:val="24"/>
+          <w:lang w:eastAsia="es-ES"/>
+        </w:rPr>
+      </w:pPr>
+      <w:r>
+        <w:rPr>
+          <w:rFonts w:ascii="Tahoma" w:eastAsia="Times New Roman" w:hAnsi="Tahoma" w:cs="Tahoma"/>
+          <w:color w:val="393939"/>
+          <w:sz w:val="18"/>
+          <w:szCs w:val="18"/>
+          <w:shd w:val="clear" w:color="auto" w:fill="FFFFFF"/>
+          <w:lang w:eastAsia="es-ES"/>
+        </w:rPr>
+        <w:t>El usuario realiza una pulsación de selección (un click) sobre el campo desplegable que contiene las opciones de marcas para filtrar.</w:t>
+      </w:r>
+    </w:p>
+    <w:p>
+      <w:pPr>
+        <w:pStyle w:val="Prrafodelista"/>
+        <w:numPr>
+          <w:ilvl w:val="0"/>
+          <w:numId w:val="9"/>
+        </w:numPr>
+        <w:spacing w:after="0" w:line="240" w:lineRule="auto"/>
+        <w:rPr>
+          <w:rFonts w:ascii="Times New Roman" w:eastAsia="Times New Roman" w:hAnsi="Times New Roman" w:cs="Times New Roman"/>
+          <w:sz w:val="24"/>
+          <w:szCs w:val="24"/>
+          <w:lang w:eastAsia="es-ES"/>
+        </w:rPr>
+      </w:pPr>
+      <w:r>
+        <w:rPr>
+          <w:rFonts w:ascii="Tahoma" w:eastAsia="Times New Roman" w:hAnsi="Tahoma" w:cs="Tahoma"/>
+          <w:color w:val="393939"/>
+          <w:sz w:val="18"/>
+          <w:szCs w:val="18"/>
+          <w:shd w:val="clear" w:color="auto" w:fill="FFFFFF"/>
+          <w:lang w:eastAsia="es-ES"/>
+        </w:rPr>
+        <w:t>La aplicación muestra el desplegable abierto con todas las marcas, pudiendo hacer scroll en las mismas si el espacio no fuese suficiente.</w:t>
+      </w:r>
+    </w:p>
+    <w:p>
+      <w:pPr>
+        <w:pStyle w:val="Prrafodelista"/>
+        <w:numPr>
+          <w:ilvl w:val="0"/>
+          <w:numId w:val="9"/>
+        </w:numPr>
+        <w:spacing w:after="0" w:line="240" w:lineRule="auto"/>
+        <w:rPr>
+          <w:rFonts w:ascii="Times New Roman" w:eastAsia="Times New Roman" w:hAnsi="Times New Roman" w:cs="Times New Roman"/>
+          <w:sz w:val="24"/>
+          <w:szCs w:val="24"/>
+          <w:lang w:eastAsia="es-ES"/>
+        </w:rPr>
+      </w:pPr>
+      <w:r>
+        <w:rPr>
+          <w:rFonts w:ascii="Tahoma" w:eastAsia="Times New Roman" w:hAnsi="Tahoma" w:cs="Tahoma"/>
+          <w:color w:val="393939"/>
+          <w:sz w:val="18"/>
+          <w:szCs w:val="18"/>
+          <w:lang w:eastAsia="es-ES"/>
+        </w:rPr>
+        <w:t>El usuario realiza una pulsación de selección (un click) sobre las marcas en base a las que le interesa filtrar.</w:t>
+      </w:r>
+    </w:p>
+    <w:p>
+      <w:pPr>
+        <w:pStyle w:val="Prrafodelista"/>
+        <w:numPr>
+          <w:ilvl w:val="0"/>
+          <w:numId w:val="9"/>
+        </w:numPr>
+        <w:spacing w:after="0" w:line="240" w:lineRule="auto"/>
+        <w:rPr>
+          <w:rFonts w:ascii="Times New Roman" w:eastAsia="Times New Roman" w:hAnsi="Times New Roman" w:cs="Times New Roman"/>
+          <w:sz w:val="24"/>
+          <w:szCs w:val="24"/>
+          <w:lang w:eastAsia="es-ES"/>
+        </w:rPr>
+      </w:pPr>
+      <w:r>
+        <w:rPr>
+          <w:rFonts w:ascii="Tahoma" w:eastAsia="Times New Roman" w:hAnsi="Tahoma" w:cs="Tahoma"/>
+          <w:color w:val="393939"/>
+          <w:sz w:val="18"/>
+          <w:szCs w:val="18"/>
+          <w:lang w:eastAsia="es-ES"/>
+        </w:rPr>
+        <w:t>La aplicación recoge el desplegable, mostrando únicamente la marca seleccionada en el mismo, o una indicación de que son varias si se ha seleccionado más de una.</w:t>
+      </w:r>
+    </w:p>
+    <w:p>
+      <w:pPr>
+        <w:pStyle w:val="Prrafodelista"/>
+        <w:numPr>
+          <w:ilvl w:val="0"/>
+          <w:numId w:val="9"/>
+        </w:numPr>
+        <w:spacing w:after="0" w:line="240" w:lineRule="auto"/>
+        <w:rPr>
+          <w:rFonts w:ascii="Times New Roman" w:eastAsia="Times New Roman" w:hAnsi="Times New Roman" w:cs="Times New Roman"/>
+          <w:sz w:val="24"/>
+          <w:szCs w:val="24"/>
+          <w:lang w:eastAsia="es-ES"/>
+        </w:rPr>
+      </w:pPr>
+      <w:r>
+        <w:rPr>
+          <w:rFonts w:ascii="Tahoma" w:eastAsia="Times New Roman" w:hAnsi="Tahoma" w:cs="Tahoma"/>
+          <w:color w:val="393939"/>
+          <w:sz w:val="18"/>
+          <w:szCs w:val="18"/>
+          <w:lang w:eastAsia="es-ES"/>
+        </w:rPr>
+        <w:t>El usuario realiza una pulsación de selección (un click) sobre el botón de aplicar filtros.</w:t>
+      </w:r>
+    </w:p>
+    <w:p>
+      <w:pPr>
+        <w:pStyle w:val="Prrafodelista"/>
+        <w:numPr>
+          <w:ilvl w:val="0"/>
+          <w:numId w:val="9"/>
+        </w:numPr>
+        <w:spacing w:after="0" w:line="240" w:lineRule="auto"/>
+        <w:rPr>
+          <w:rFonts w:ascii="Times New Roman" w:eastAsia="Times New Roman" w:hAnsi="Times New Roman" w:cs="Times New Roman"/>
+          <w:sz w:val="24"/>
+          <w:szCs w:val="24"/>
+          <w:lang w:eastAsia="es-ES"/>
+        </w:rPr>
+      </w:pPr>
+      <w:r>
+        <w:rPr>
+          <w:rFonts w:ascii="Tahoma" w:eastAsia="Times New Roman" w:hAnsi="Tahoma" w:cs="Tahoma"/>
+          <w:color w:val="393939"/>
+          <w:sz w:val="18"/>
+          <w:szCs w:val="18"/>
+          <w:lang w:eastAsia="es-ES"/>
+        </w:rPr>
+        <w:t>La aplicación modifica el listado de gasolineras, mostrando únicamente las que pertenecen a la marca seleccionada.</w:t>
+      </w:r>
+    </w:p>
+    <w:p>
+      <w:pPr>
+        <w:pStyle w:val="Prrafodelista"/>
+        <w:numPr>
+          <w:ilvl w:val="0"/>
+          <w:numId w:val="9"/>
+        </w:numPr>
+        <w:spacing w:after="0" w:line="240" w:lineRule="auto"/>
+        <w:rPr>
+          <w:rFonts w:ascii="Times New Roman" w:eastAsia="Times New Roman" w:hAnsi="Times New Roman" w:cs="Times New Roman"/>
+          <w:sz w:val="24"/>
+          <w:szCs w:val="24"/>
+          <w:lang w:eastAsia="es-ES"/>
+        </w:rPr>
+      </w:pPr>
+      <w:r>
+        <w:rPr>
+          <w:rFonts w:ascii="Tahoma" w:eastAsia="Times New Roman" w:hAnsi="Tahoma" w:cs="Tahoma"/>
+          <w:color w:val="393939"/>
+          <w:sz w:val="18"/>
+          <w:szCs w:val="18"/>
+          <w:lang w:eastAsia="es-ES"/>
+        </w:rPr>
+        <w:t>Se verifica que la lista mostrada está vacía.</w:t>
+      </w:r>
+    </w:p>
+    <w:p>
+      <w:pPr>
+        <w:pStyle w:val="Prrafodelista"/>
+        <w:numPr>
+          <w:ilvl w:val="0"/>
+          <w:numId w:val="9"/>
+        </w:numPr>
+        <w:spacing w:after="0" w:line="240" w:lineRule="auto"/>
+        <w:rPr>
+          <w:rFonts w:ascii="Times New Roman" w:eastAsia="Times New Roman" w:hAnsi="Times New Roman" w:cs="Times New Roman"/>
+          <w:sz w:val="24"/>
+          <w:szCs w:val="24"/>
+          <w:lang w:eastAsia="es-ES"/>
+        </w:rPr>
+      </w:pPr>
+      <w:r>
+        <w:rPr>
+          <w:rFonts w:ascii="Tahoma" w:eastAsia="Times New Roman" w:hAnsi="Tahoma" w:cs="Tahoma"/>
+          <w:color w:val="393939"/>
+          <w:sz w:val="18"/>
+          <w:szCs w:val="18"/>
+          <w:lang w:eastAsia="es-ES"/>
+        </w:rPr>
+        <w:t>Se verifica que la aplicación muestra un mensaje de error, notificando al usuario que no existen gasolineras compatibles.</w:t>
+      </w:r>
+    </w:p>
     <w:p>
       <w:pPr>
         <w:rPr>
@@ -431,19 +1326,809 @@
           <w:u w:val="single"/>
         </w:rPr>
       </w:pPr>
-      <w:r>
+    </w:p>
+    <w:p>
+      <w:pPr>
+        <w:shd w:val="clear" w:color="auto" w:fill="FFFFFF"/>
+        <w:spacing w:after="0" w:line="240" w:lineRule="auto"/>
+        <w:rPr>
+          <w:rFonts w:ascii="Tahoma" w:eastAsia="Times New Roman" w:hAnsi="Tahoma" w:cs="Tahoma"/>
+          <w:color w:val="393939"/>
+          <w:sz w:val="18"/>
+          <w:szCs w:val="18"/>
+          <w:lang w:eastAsia="es-ES"/>
+        </w:rPr>
+      </w:pPr>
+      <w:r>
+        <w:rPr>
+          <w:rFonts w:ascii="Tahoma" w:eastAsia="Times New Roman" w:hAnsi="Tahoma" w:cs="Tahoma"/>
+          <w:color w:val="393939"/>
+          <w:sz w:val="18"/>
+          <w:szCs w:val="18"/>
+          <w:lang w:eastAsia="es-ES"/>
+        </w:rPr>
+        <w:t xml:space="preserve">A5.HU: </w:t>
+      </w:r>
+      <w:r>
+        <w:rPr>
+          <w:rFonts w:ascii="Tahoma" w:eastAsia="Times New Roman" w:hAnsi="Tahoma" w:cs="Tahoma"/>
+          <w:color w:val="393939"/>
+          <w:sz w:val="18"/>
+          <w:szCs w:val="18"/>
+          <w:lang w:eastAsia="es-ES"/>
+        </w:rPr>
+        <w:t>Filtrado sin conexión al servidor - Con backup de gasolineras</w:t>
+      </w:r>
+      <w:r>
+        <w:rPr>
+          <w:rFonts w:ascii="Tahoma" w:eastAsia="Times New Roman" w:hAnsi="Tahoma" w:cs="Tahoma"/>
+          <w:color w:val="393939"/>
+          <w:sz w:val="18"/>
+          <w:szCs w:val="18"/>
+          <w:lang w:eastAsia="es-ES"/>
+        </w:rPr>
+        <w:br/>
+      </w:r>
+      <w:r>
+        <w:rPr>
+          <w:rFonts w:ascii="Tahoma" w:eastAsia="Times New Roman" w:hAnsi="Tahoma" w:cs="Tahoma"/>
+          <w:color w:val="393939"/>
+          <w:sz w:val="18"/>
+          <w:szCs w:val="18"/>
+          <w:lang w:eastAsia="es-ES"/>
+        </w:rPr>
+        <w:br/>
+        <w:t>Contexto: El repositorio de gasolineras no contiene información, debido a la imposibilidad de poder acceder a su descarga por errores del servidor o falta de conexión a internet.</w:t>
+      </w:r>
+    </w:p>
+    <w:p>
+      <w:pPr>
+        <w:shd w:val="clear" w:color="auto" w:fill="FFFFFF"/>
+        <w:spacing w:after="0" w:line="240" w:lineRule="auto"/>
+        <w:rPr>
+          <w:rFonts w:ascii="Tahoma" w:eastAsia="Times New Roman" w:hAnsi="Tahoma" w:cs="Tahoma"/>
+          <w:color w:val="393939"/>
+          <w:sz w:val="18"/>
+          <w:szCs w:val="18"/>
+          <w:lang w:eastAsia="es-ES"/>
+        </w:rPr>
+      </w:pPr>
+    </w:p>
+    <w:p>
+      <w:pPr>
+        <w:pStyle w:val="Prrafodelista"/>
+        <w:numPr>
+          <w:ilvl w:val="0"/>
+          <w:numId w:val="10"/>
+        </w:numPr>
+        <w:shd w:val="clear" w:color="auto" w:fill="FFFFFF"/>
+        <w:spacing w:after="0" w:line="240" w:lineRule="auto"/>
+        <w:rPr>
+          <w:rFonts w:ascii="Tahoma" w:eastAsia="Times New Roman" w:hAnsi="Tahoma" w:cs="Tahoma"/>
+          <w:color w:val="393939"/>
+          <w:sz w:val="18"/>
+          <w:szCs w:val="18"/>
+          <w:lang w:eastAsia="es-ES"/>
+        </w:rPr>
+      </w:pPr>
+      <w:r>
+        <w:rPr>
+          <w:rFonts w:ascii="Tahoma" w:eastAsia="Times New Roman" w:hAnsi="Tahoma" w:cs="Tahoma"/>
+          <w:color w:val="393939"/>
+          <w:sz w:val="18"/>
+          <w:szCs w:val="18"/>
+          <w:lang w:eastAsia="es-ES"/>
+        </w:rPr>
+        <w:t>El usuario realiza una pulsación de selección (un click) sobre un icono en la parte superior derecha de la aplicación, con forma de filtro.</w:t>
+      </w:r>
+    </w:p>
+    <w:p>
+      <w:pPr>
+        <w:pStyle w:val="Prrafodelista"/>
+        <w:numPr>
+          <w:ilvl w:val="0"/>
+          <w:numId w:val="10"/>
+        </w:numPr>
+        <w:shd w:val="clear" w:color="auto" w:fill="FFFFFF"/>
+        <w:spacing w:after="0" w:line="240" w:lineRule="auto"/>
+        <w:rPr>
+          <w:rFonts w:ascii="Tahoma" w:eastAsia="Times New Roman" w:hAnsi="Tahoma" w:cs="Tahoma"/>
+          <w:color w:val="393939"/>
+          <w:sz w:val="18"/>
+          <w:szCs w:val="18"/>
+          <w:lang w:eastAsia="es-ES"/>
+        </w:rPr>
+      </w:pPr>
+      <w:r>
+        <w:rPr>
+          <w:rFonts w:ascii="Tahoma" w:eastAsia="Times New Roman" w:hAnsi="Tahoma" w:cs="Tahoma"/>
+          <w:color w:val="393939"/>
+          <w:sz w:val="18"/>
+          <w:szCs w:val="18"/>
+          <w:lang w:eastAsia="es-ES"/>
+        </w:rPr>
+        <w:t>La aplicación abre una nueva vista donde muestra los filtros que puede aplicar el usuario: por marca y por combustible.</w:t>
+      </w:r>
+    </w:p>
+    <w:p>
+      <w:pPr>
+        <w:pStyle w:val="Prrafodelista"/>
+        <w:numPr>
+          <w:ilvl w:val="0"/>
+          <w:numId w:val="10"/>
+        </w:numPr>
+        <w:shd w:val="clear" w:color="auto" w:fill="FFFFFF"/>
+        <w:spacing w:after="0" w:line="240" w:lineRule="auto"/>
+        <w:rPr>
+          <w:rFonts w:ascii="Tahoma" w:eastAsia="Times New Roman" w:hAnsi="Tahoma" w:cs="Tahoma"/>
+          <w:color w:val="393939"/>
+          <w:sz w:val="18"/>
+          <w:szCs w:val="18"/>
+          <w:lang w:eastAsia="es-ES"/>
+        </w:rPr>
+      </w:pPr>
+      <w:r>
+        <w:rPr>
+          <w:rFonts w:ascii="Tahoma" w:eastAsia="Times New Roman" w:hAnsi="Tahoma" w:cs="Tahoma"/>
+          <w:color w:val="393939"/>
+          <w:sz w:val="18"/>
+          <w:szCs w:val="18"/>
+          <w:lang w:eastAsia="es-ES"/>
+        </w:rPr>
+        <w:lastRenderedPageBreak/>
+        <w:t>El usuario realiza una pulsación de selección (un click) sobre el campo desplegable que contiene las opciones de marcas para filtrar.</w:t>
+      </w:r>
+    </w:p>
+    <w:p>
+      <w:pPr>
+        <w:pStyle w:val="Prrafodelista"/>
+        <w:numPr>
+          <w:ilvl w:val="0"/>
+          <w:numId w:val="10"/>
+        </w:numPr>
+        <w:shd w:val="clear" w:color="auto" w:fill="FFFFFF"/>
+        <w:spacing w:after="0" w:line="240" w:lineRule="auto"/>
+        <w:rPr>
+          <w:rFonts w:ascii="Tahoma" w:eastAsia="Times New Roman" w:hAnsi="Tahoma" w:cs="Tahoma"/>
+          <w:color w:val="393939"/>
+          <w:sz w:val="18"/>
+          <w:szCs w:val="18"/>
+          <w:lang w:eastAsia="es-ES"/>
+        </w:rPr>
+      </w:pPr>
+      <w:r>
+        <w:rPr>
+          <w:rFonts w:ascii="Tahoma" w:eastAsia="Times New Roman" w:hAnsi="Tahoma" w:cs="Tahoma"/>
+          <w:color w:val="393939"/>
+          <w:sz w:val="18"/>
+          <w:szCs w:val="18"/>
+          <w:lang w:eastAsia="es-ES"/>
+        </w:rPr>
+        <w:t>La aplicación muestra el desplegable abierto con todas las marcas, pudiendo hacer scroll en las mismas si el espacio no fuese suficiente.</w:t>
+      </w:r>
+    </w:p>
+    <w:p>
+      <w:pPr>
+        <w:pStyle w:val="Prrafodelista"/>
+        <w:numPr>
+          <w:ilvl w:val="0"/>
+          <w:numId w:val="10"/>
+        </w:numPr>
+        <w:shd w:val="clear" w:color="auto" w:fill="FFFFFF"/>
+        <w:spacing w:after="0" w:line="240" w:lineRule="auto"/>
+        <w:rPr>
+          <w:rFonts w:ascii="Tahoma" w:eastAsia="Times New Roman" w:hAnsi="Tahoma" w:cs="Tahoma"/>
+          <w:color w:val="393939"/>
+          <w:sz w:val="18"/>
+          <w:szCs w:val="18"/>
+          <w:lang w:eastAsia="es-ES"/>
+        </w:rPr>
+      </w:pPr>
+      <w:r>
+        <w:rPr>
+          <w:rFonts w:ascii="Tahoma" w:eastAsia="Times New Roman" w:hAnsi="Tahoma" w:cs="Tahoma"/>
+          <w:color w:val="393939"/>
+          <w:sz w:val="18"/>
+          <w:szCs w:val="18"/>
+          <w:lang w:eastAsia="es-ES"/>
+        </w:rPr>
+        <w:t>El usuario realiza una pulsación de selección (un click) sobre las marcas en base a las que le interesa filtrar.</w:t>
+      </w:r>
+    </w:p>
+    <w:p>
+      <w:pPr>
+        <w:pStyle w:val="Prrafodelista"/>
+        <w:numPr>
+          <w:ilvl w:val="0"/>
+          <w:numId w:val="10"/>
+        </w:numPr>
+        <w:shd w:val="clear" w:color="auto" w:fill="FFFFFF"/>
+        <w:spacing w:after="0" w:line="240" w:lineRule="auto"/>
+        <w:rPr>
+          <w:rFonts w:ascii="Tahoma" w:eastAsia="Times New Roman" w:hAnsi="Tahoma" w:cs="Tahoma"/>
+          <w:color w:val="393939"/>
+          <w:sz w:val="18"/>
+          <w:szCs w:val="18"/>
+          <w:lang w:eastAsia="es-ES"/>
+        </w:rPr>
+      </w:pPr>
+      <w:r>
+        <w:rPr>
+          <w:rFonts w:ascii="Tahoma" w:eastAsia="Times New Roman" w:hAnsi="Tahoma" w:cs="Tahoma"/>
+          <w:color w:val="393939"/>
+          <w:sz w:val="18"/>
+          <w:szCs w:val="18"/>
+          <w:lang w:eastAsia="es-ES"/>
+        </w:rPr>
+        <w:t>La aplicación recoge el desplegable, mostrando únicamente la marca seleccionada en el mismo, o una indicación de que son varias si se ha seleccionado más de una.</w:t>
+      </w:r>
+    </w:p>
+    <w:p>
+      <w:pPr>
+        <w:pStyle w:val="Prrafodelista"/>
+        <w:numPr>
+          <w:ilvl w:val="0"/>
+          <w:numId w:val="10"/>
+        </w:numPr>
+        <w:shd w:val="clear" w:color="auto" w:fill="FFFFFF"/>
+        <w:spacing w:after="0" w:line="240" w:lineRule="auto"/>
+        <w:rPr>
+          <w:rFonts w:ascii="Tahoma" w:eastAsia="Times New Roman" w:hAnsi="Tahoma" w:cs="Tahoma"/>
+          <w:color w:val="393939"/>
+          <w:sz w:val="18"/>
+          <w:szCs w:val="18"/>
+          <w:lang w:eastAsia="es-ES"/>
+        </w:rPr>
+      </w:pPr>
+      <w:r>
+        <w:rPr>
+          <w:rFonts w:ascii="Tahoma" w:eastAsia="Times New Roman" w:hAnsi="Tahoma" w:cs="Tahoma"/>
+          <w:color w:val="393939"/>
+          <w:sz w:val="18"/>
+          <w:szCs w:val="18"/>
+          <w:lang w:eastAsia="es-ES"/>
+        </w:rPr>
+        <w:t>El usuario realiza una pulsación de selección (un click) sobre el botón de aplicar filtros.</w:t>
+      </w:r>
+    </w:p>
+    <w:p>
+      <w:pPr>
+        <w:pStyle w:val="Prrafodelista"/>
+        <w:numPr>
+          <w:ilvl w:val="0"/>
+          <w:numId w:val="10"/>
+        </w:numPr>
+        <w:shd w:val="clear" w:color="auto" w:fill="FFFFFF"/>
+        <w:spacing w:after="0" w:line="240" w:lineRule="auto"/>
+        <w:rPr>
+          <w:rFonts w:ascii="Tahoma" w:eastAsia="Times New Roman" w:hAnsi="Tahoma" w:cs="Tahoma"/>
+          <w:color w:val="393939"/>
+          <w:sz w:val="18"/>
+          <w:szCs w:val="18"/>
+          <w:lang w:eastAsia="es-ES"/>
+        </w:rPr>
+      </w:pPr>
+      <w:r>
+        <w:rPr>
+          <w:rFonts w:ascii="Tahoma" w:eastAsia="Times New Roman" w:hAnsi="Tahoma" w:cs="Tahoma"/>
+          <w:color w:val="393939"/>
+          <w:sz w:val="18"/>
+          <w:szCs w:val="18"/>
+          <w:lang w:eastAsia="es-ES"/>
+        </w:rPr>
+        <w:t>La aplicación modifica el listado de gasolineras, mostrando únicamente las que pertenecen a la marca seleccionada, a partir de una copia previa de los datos.</w:t>
+      </w:r>
+    </w:p>
+    <w:p>
+      <w:pPr>
+        <w:pStyle w:val="Prrafodelista"/>
+        <w:numPr>
+          <w:ilvl w:val="0"/>
+          <w:numId w:val="10"/>
+        </w:numPr>
+        <w:shd w:val="clear" w:color="auto" w:fill="FFFFFF"/>
+        <w:spacing w:after="0" w:line="240" w:lineRule="auto"/>
+        <w:rPr>
+          <w:rFonts w:ascii="Tahoma" w:eastAsia="Times New Roman" w:hAnsi="Tahoma" w:cs="Tahoma"/>
+          <w:color w:val="393939"/>
+          <w:sz w:val="18"/>
+          <w:szCs w:val="18"/>
+          <w:lang w:eastAsia="es-ES"/>
+        </w:rPr>
+      </w:pPr>
+      <w:r>
+        <w:rPr>
+          <w:rFonts w:ascii="Tahoma" w:eastAsia="Times New Roman" w:hAnsi="Tahoma" w:cs="Tahoma"/>
+          <w:color w:val="393939"/>
+          <w:sz w:val="18"/>
+          <w:szCs w:val="18"/>
+          <w:lang w:eastAsia="es-ES"/>
+        </w:rPr>
+        <w:t>Se verifica que la información mostrada correspondiente a una copia es correcta.</w:t>
+      </w:r>
+    </w:p>
+    <w:p>
+      <w:pPr>
+        <w:pStyle w:val="Prrafodelista"/>
+        <w:numPr>
+          <w:ilvl w:val="0"/>
+          <w:numId w:val="10"/>
+        </w:numPr>
+        <w:shd w:val="clear" w:color="auto" w:fill="FFFFFF"/>
+        <w:spacing w:after="0" w:line="240" w:lineRule="auto"/>
+        <w:rPr>
+          <w:rFonts w:ascii="Tahoma" w:eastAsia="Times New Roman" w:hAnsi="Tahoma" w:cs="Tahoma"/>
+          <w:color w:val="393939"/>
+          <w:sz w:val="18"/>
+          <w:szCs w:val="18"/>
+          <w:lang w:eastAsia="es-ES"/>
+        </w:rPr>
+      </w:pPr>
+      <w:r>
+        <w:rPr>
+          <w:rFonts w:ascii="Tahoma" w:eastAsia="Times New Roman" w:hAnsi="Tahoma" w:cs="Tahoma"/>
+          <w:color w:val="393939"/>
+          <w:sz w:val="18"/>
+          <w:szCs w:val="18"/>
+          <w:lang w:eastAsia="es-ES"/>
+        </w:rPr>
+        <w:t>Se verifica que la aplicación muestra un mensaje notificando la antigüedad de los datos y que estos no son recientes.</w:t>
+      </w:r>
+    </w:p>
+    <w:p>
+      <w:pPr>
         <w:rPr>
           <w:b/>
           <w:bCs/>
           <w:u w:val="single"/>
         </w:rPr>
+      </w:pPr>
+    </w:p>
+    <w:p>
+      <w:pPr>
+        <w:shd w:val="clear" w:color="auto" w:fill="FFFFFF"/>
+        <w:spacing w:after="0" w:line="240" w:lineRule="auto"/>
+        <w:rPr>
+          <w:rFonts w:ascii="Tahoma" w:eastAsia="Times New Roman" w:hAnsi="Tahoma" w:cs="Tahoma"/>
+          <w:color w:val="393939"/>
+          <w:sz w:val="18"/>
+          <w:szCs w:val="18"/>
+          <w:lang w:eastAsia="es-ES"/>
+        </w:rPr>
+      </w:pPr>
+      <w:r>
+        <w:rPr>
+          <w:rFonts w:ascii="Tahoma" w:eastAsia="Times New Roman" w:hAnsi="Tahoma" w:cs="Tahoma"/>
+          <w:color w:val="393939"/>
+          <w:sz w:val="18"/>
+          <w:szCs w:val="18"/>
+          <w:lang w:eastAsia="es-ES"/>
+        </w:rPr>
+        <w:t xml:space="preserve">A6.HU: </w:t>
+      </w:r>
+      <w:r>
+        <w:rPr>
+          <w:rFonts w:ascii="Tahoma" w:eastAsia="Times New Roman" w:hAnsi="Tahoma" w:cs="Tahoma"/>
+          <w:color w:val="393939"/>
+          <w:sz w:val="18"/>
+          <w:szCs w:val="18"/>
+          <w:lang w:eastAsia="es-ES"/>
+        </w:rPr>
+        <w:t>Filtrado apareciendo gasolineras con datos no válidos</w:t>
+      </w:r>
+    </w:p>
+    <w:p>
+      <w:pPr>
+        <w:shd w:val="clear" w:color="auto" w:fill="FFFFFF"/>
+        <w:spacing w:after="0" w:line="240" w:lineRule="auto"/>
+        <w:rPr>
+          <w:rFonts w:ascii="Tahoma" w:eastAsia="Times New Roman" w:hAnsi="Tahoma" w:cs="Tahoma"/>
+          <w:color w:val="393939"/>
+          <w:sz w:val="18"/>
+          <w:szCs w:val="18"/>
+          <w:lang w:eastAsia="es-ES"/>
+        </w:rPr>
+      </w:pPr>
+    </w:p>
+    <w:p>
+      <w:pPr>
+        <w:pStyle w:val="Prrafodelista"/>
+        <w:numPr>
+          <w:ilvl w:val="0"/>
+          <w:numId w:val="12"/>
+        </w:numPr>
+        <w:shd w:val="clear" w:color="auto" w:fill="FFFFFF"/>
+        <w:spacing w:after="0" w:line="240" w:lineRule="auto"/>
+        <w:rPr>
+          <w:rFonts w:ascii="Tahoma" w:eastAsia="Times New Roman" w:hAnsi="Tahoma" w:cs="Tahoma"/>
+          <w:color w:val="393939"/>
+          <w:sz w:val="18"/>
+          <w:szCs w:val="18"/>
+          <w:lang w:eastAsia="es-ES"/>
+        </w:rPr>
+      </w:pPr>
+      <w:r>
+        <w:rPr>
+          <w:rFonts w:ascii="Tahoma" w:eastAsia="Times New Roman" w:hAnsi="Tahoma" w:cs="Tahoma"/>
+          <w:color w:val="393939"/>
+          <w:sz w:val="18"/>
+          <w:szCs w:val="18"/>
+          <w:lang w:eastAsia="es-ES"/>
+        </w:rPr>
+        <w:t>El usuario realiza una pulsación de selección (un click) sobre un icono en la parte superior derecha de la aplicación, con forma de filtro.</w:t>
+      </w:r>
+    </w:p>
+    <w:p>
+      <w:pPr>
+        <w:pStyle w:val="Prrafodelista"/>
+        <w:numPr>
+          <w:ilvl w:val="0"/>
+          <w:numId w:val="12"/>
+        </w:numPr>
+        <w:shd w:val="clear" w:color="auto" w:fill="FFFFFF"/>
+        <w:spacing w:after="0" w:line="240" w:lineRule="auto"/>
+        <w:rPr>
+          <w:rFonts w:ascii="Tahoma" w:eastAsia="Times New Roman" w:hAnsi="Tahoma" w:cs="Tahoma"/>
+          <w:color w:val="393939"/>
+          <w:sz w:val="18"/>
+          <w:szCs w:val="18"/>
+          <w:lang w:eastAsia="es-ES"/>
+        </w:rPr>
+      </w:pPr>
+      <w:r>
+        <w:rPr>
+          <w:rFonts w:ascii="Tahoma" w:eastAsia="Times New Roman" w:hAnsi="Tahoma" w:cs="Tahoma"/>
+          <w:color w:val="393939"/>
+          <w:sz w:val="18"/>
+          <w:szCs w:val="18"/>
+          <w:lang w:eastAsia="es-ES"/>
+        </w:rPr>
+        <w:t>La aplicación abre una nueva vista donde muestra los filtros que puede aplicar el usuario: por marca y por combustible.</w:t>
+      </w:r>
+    </w:p>
+    <w:p>
+      <w:pPr>
+        <w:pStyle w:val="Prrafodelista"/>
+        <w:numPr>
+          <w:ilvl w:val="0"/>
+          <w:numId w:val="12"/>
+        </w:numPr>
+        <w:shd w:val="clear" w:color="auto" w:fill="FFFFFF"/>
+        <w:spacing w:after="0" w:line="240" w:lineRule="auto"/>
+        <w:rPr>
+          <w:rFonts w:ascii="Tahoma" w:eastAsia="Times New Roman" w:hAnsi="Tahoma" w:cs="Tahoma"/>
+          <w:color w:val="393939"/>
+          <w:sz w:val="18"/>
+          <w:szCs w:val="18"/>
+          <w:lang w:eastAsia="es-ES"/>
+        </w:rPr>
+      </w:pPr>
+      <w:r>
+        <w:rPr>
+          <w:rFonts w:ascii="Tahoma" w:eastAsia="Times New Roman" w:hAnsi="Tahoma" w:cs="Tahoma"/>
+          <w:color w:val="393939"/>
+          <w:sz w:val="18"/>
+          <w:szCs w:val="18"/>
+          <w:lang w:eastAsia="es-ES"/>
+        </w:rPr>
+        <w:t>El usuario realiza una pulsación de selección (un click) sobre el campo desplegable que contiene las opciones de marcas para filtrar.</w:t>
+      </w:r>
+    </w:p>
+    <w:p>
+      <w:pPr>
+        <w:pStyle w:val="Prrafodelista"/>
+        <w:numPr>
+          <w:ilvl w:val="0"/>
+          <w:numId w:val="12"/>
+        </w:numPr>
+        <w:shd w:val="clear" w:color="auto" w:fill="FFFFFF"/>
+        <w:spacing w:after="0" w:line="240" w:lineRule="auto"/>
+        <w:rPr>
+          <w:rFonts w:ascii="Tahoma" w:eastAsia="Times New Roman" w:hAnsi="Tahoma" w:cs="Tahoma"/>
+          <w:color w:val="393939"/>
+          <w:sz w:val="18"/>
+          <w:szCs w:val="18"/>
+          <w:lang w:eastAsia="es-ES"/>
+        </w:rPr>
+      </w:pPr>
+      <w:r>
+        <w:rPr>
+          <w:rFonts w:ascii="Tahoma" w:eastAsia="Times New Roman" w:hAnsi="Tahoma" w:cs="Tahoma"/>
+          <w:color w:val="393939"/>
+          <w:sz w:val="18"/>
+          <w:szCs w:val="18"/>
+          <w:lang w:eastAsia="es-ES"/>
+        </w:rPr>
+        <w:t>La aplicación muestra el desplegable abierto con todas las marcas, pudiendo hacer scroll en las mismas si el espacio no fuese suficiente.</w:t>
+      </w:r>
+    </w:p>
+    <w:p>
+      <w:pPr>
+        <w:pStyle w:val="Prrafodelista"/>
+        <w:numPr>
+          <w:ilvl w:val="0"/>
+          <w:numId w:val="12"/>
+        </w:numPr>
+        <w:shd w:val="clear" w:color="auto" w:fill="FFFFFF"/>
+        <w:spacing w:after="0" w:line="240" w:lineRule="auto"/>
+        <w:rPr>
+          <w:rFonts w:ascii="Tahoma" w:eastAsia="Times New Roman" w:hAnsi="Tahoma" w:cs="Tahoma"/>
+          <w:color w:val="393939"/>
+          <w:sz w:val="18"/>
+          <w:szCs w:val="18"/>
+          <w:lang w:eastAsia="es-ES"/>
+        </w:rPr>
+      </w:pPr>
+      <w:r>
+        <w:rPr>
+          <w:rFonts w:ascii="Tahoma" w:eastAsia="Times New Roman" w:hAnsi="Tahoma" w:cs="Tahoma"/>
+          <w:color w:val="393939"/>
+          <w:sz w:val="18"/>
+          <w:szCs w:val="18"/>
+          <w:lang w:eastAsia="es-ES"/>
+        </w:rPr>
+        <w:t>El usuario realiza una pulsación de selección (un click) sobre las marcas en base a las que le interesa filtrar.</w:t>
+      </w:r>
+    </w:p>
+    <w:p>
+      <w:pPr>
+        <w:pStyle w:val="Prrafodelista"/>
+        <w:numPr>
+          <w:ilvl w:val="0"/>
+          <w:numId w:val="12"/>
+        </w:numPr>
+        <w:shd w:val="clear" w:color="auto" w:fill="FFFFFF"/>
+        <w:spacing w:after="0" w:line="240" w:lineRule="auto"/>
+        <w:rPr>
+          <w:rFonts w:ascii="Tahoma" w:eastAsia="Times New Roman" w:hAnsi="Tahoma" w:cs="Tahoma"/>
+          <w:color w:val="393939"/>
+          <w:sz w:val="18"/>
+          <w:szCs w:val="18"/>
+          <w:lang w:eastAsia="es-ES"/>
+        </w:rPr>
+      </w:pPr>
+      <w:r>
+        <w:rPr>
+          <w:rFonts w:ascii="Tahoma" w:eastAsia="Times New Roman" w:hAnsi="Tahoma" w:cs="Tahoma"/>
+          <w:color w:val="393939"/>
+          <w:sz w:val="18"/>
+          <w:szCs w:val="18"/>
+          <w:lang w:eastAsia="es-ES"/>
+        </w:rPr>
+        <w:t>La aplicación recoge el desplegable, mostrando únicamente la marca seleccionada en el mismo, o una indicación de que son varias si se ha seleccionado más de una.</w:t>
+      </w:r>
+    </w:p>
+    <w:p>
+      <w:pPr>
+        <w:pStyle w:val="Prrafodelista"/>
+        <w:numPr>
+          <w:ilvl w:val="0"/>
+          <w:numId w:val="12"/>
+        </w:numPr>
+        <w:shd w:val="clear" w:color="auto" w:fill="FFFFFF"/>
+        <w:spacing w:after="0" w:line="240" w:lineRule="auto"/>
+        <w:rPr>
+          <w:rFonts w:ascii="Tahoma" w:eastAsia="Times New Roman" w:hAnsi="Tahoma" w:cs="Tahoma"/>
+          <w:color w:val="393939"/>
+          <w:sz w:val="18"/>
+          <w:szCs w:val="18"/>
+          <w:lang w:eastAsia="es-ES"/>
+        </w:rPr>
+      </w:pPr>
+      <w:r>
+        <w:rPr>
+          <w:rFonts w:ascii="Tahoma" w:eastAsia="Times New Roman" w:hAnsi="Tahoma" w:cs="Tahoma"/>
+          <w:color w:val="393939"/>
+          <w:sz w:val="18"/>
+          <w:szCs w:val="18"/>
+          <w:lang w:eastAsia="es-ES"/>
+        </w:rPr>
+        <w:t>El usuario realiza una pulsación de selección (un click) sobre el botón de aplicar filtros.</w:t>
+      </w:r>
+    </w:p>
+    <w:p>
+      <w:pPr>
+        <w:pStyle w:val="Prrafodelista"/>
+        <w:numPr>
+          <w:ilvl w:val="0"/>
+          <w:numId w:val="12"/>
+        </w:numPr>
+        <w:shd w:val="clear" w:color="auto" w:fill="FFFFFF"/>
+        <w:spacing w:after="0" w:line="240" w:lineRule="auto"/>
+        <w:rPr>
+          <w:rFonts w:ascii="Tahoma" w:eastAsia="Times New Roman" w:hAnsi="Tahoma" w:cs="Tahoma"/>
+          <w:color w:val="393939"/>
+          <w:sz w:val="18"/>
+          <w:szCs w:val="18"/>
+          <w:lang w:eastAsia="es-ES"/>
+        </w:rPr>
+      </w:pPr>
+      <w:r>
+        <w:rPr>
+          <w:rFonts w:ascii="Tahoma" w:eastAsia="Times New Roman" w:hAnsi="Tahoma" w:cs="Tahoma"/>
+          <w:color w:val="393939"/>
+          <w:sz w:val="18"/>
+          <w:szCs w:val="18"/>
+          <w:lang w:eastAsia="es-ES"/>
+        </w:rPr>
+        <w:t>La aplicación modifica el listado de gasolineras, mostrando únicamente las que pertenecen a la marca seleccionada.</w:t>
+      </w:r>
+    </w:p>
+    <w:p>
+      <w:pPr>
+        <w:pStyle w:val="Prrafodelista"/>
+        <w:numPr>
+          <w:ilvl w:val="0"/>
+          <w:numId w:val="12"/>
+        </w:numPr>
+        <w:shd w:val="clear" w:color="auto" w:fill="FFFFFF"/>
+        <w:spacing w:after="0" w:line="240" w:lineRule="auto"/>
+        <w:rPr>
+          <w:rFonts w:ascii="Tahoma" w:eastAsia="Times New Roman" w:hAnsi="Tahoma" w:cs="Tahoma"/>
+          <w:color w:val="393939"/>
+          <w:sz w:val="18"/>
+          <w:szCs w:val="18"/>
+          <w:lang w:eastAsia="es-ES"/>
+        </w:rPr>
+      </w:pPr>
+      <w:r>
+        <w:rPr>
+          <w:rFonts w:ascii="Tahoma" w:eastAsia="Times New Roman" w:hAnsi="Tahoma" w:cs="Tahoma"/>
+          <w:color w:val="393939"/>
+          <w:sz w:val="18"/>
+          <w:szCs w:val="18"/>
+          <w:lang w:eastAsia="es-ES"/>
+        </w:rPr>
+        <w:t>Se verifica que los precios negativos son sustituidos por un guion.</w:t>
+      </w:r>
+    </w:p>
+    <w:p>
+      <w:pPr>
+        <w:pStyle w:val="Prrafodelista"/>
+        <w:numPr>
+          <w:ilvl w:val="0"/>
+          <w:numId w:val="12"/>
+        </w:numPr>
+        <w:shd w:val="clear" w:color="auto" w:fill="FFFFFF"/>
+        <w:spacing w:after="0" w:line="240" w:lineRule="auto"/>
+        <w:rPr>
+          <w:rFonts w:ascii="Tahoma" w:eastAsia="Times New Roman" w:hAnsi="Tahoma" w:cs="Tahoma"/>
+          <w:color w:val="393939"/>
+          <w:sz w:val="18"/>
+          <w:szCs w:val="18"/>
+          <w:lang w:eastAsia="es-ES"/>
+        </w:rPr>
+      </w:pPr>
+      <w:r>
+        <w:rPr>
+          <w:rFonts w:ascii="Tahoma" w:eastAsia="Times New Roman" w:hAnsi="Tahoma" w:cs="Tahoma"/>
+          <w:color w:val="393939"/>
+          <w:sz w:val="18"/>
+          <w:szCs w:val="18"/>
+          <w:lang w:eastAsia="es-ES"/>
+        </w:rPr>
+        <w:t>Se verifica que los campos vacíos son sustituidos por un guion.</w:t>
+      </w:r>
+    </w:p>
+    <w:p>
+      <w:pPr>
+        <w:pStyle w:val="Prrafodelista"/>
+        <w:numPr>
+          <w:ilvl w:val="0"/>
+          <w:numId w:val="12"/>
+        </w:numPr>
+        <w:shd w:val="clear" w:color="auto" w:fill="FFFFFF"/>
+        <w:spacing w:after="0" w:line="240" w:lineRule="auto"/>
+        <w:rPr>
+          <w:rFonts w:ascii="Tahoma" w:eastAsia="Times New Roman" w:hAnsi="Tahoma" w:cs="Tahoma"/>
+          <w:color w:val="393939"/>
+          <w:sz w:val="18"/>
+          <w:szCs w:val="18"/>
+          <w:lang w:eastAsia="es-ES"/>
+        </w:rPr>
+      </w:pPr>
+      <w:r>
+        <w:rPr>
+          <w:rFonts w:ascii="Tahoma" w:eastAsia="Times New Roman" w:hAnsi="Tahoma" w:cs="Tahoma"/>
+          <w:color w:val="393939"/>
+          <w:sz w:val="18"/>
+          <w:szCs w:val="18"/>
+          <w:lang w:eastAsia="es-ES"/>
+        </w:rPr>
+        <w:t>Se verifica que la aplicación muestra el resto de la información de forma correcta.</w:t>
+      </w:r>
+    </w:p>
+    <w:p>
+      <w:pPr>
+        <w:rPr>
+          <w:b/>
+          <w:bCs/>
+          <w:u w:val="single"/>
+        </w:rPr>
+      </w:pPr>
+    </w:p>
+    <w:p>
+      <w:pPr>
+        <w:rPr>
+          <w:b/>
+          <w:bCs/>
+          <w:u w:val="single"/>
+        </w:rPr>
+      </w:pPr>
+    </w:p>
+    <w:p>
+      <w:pPr>
+        <w:rPr>
+          <w:b/>
+          <w:bCs/>
+          <w:u w:val="single"/>
+        </w:rPr>
+      </w:pPr>
+      <w:r>
+        <w:rPr>
+          <w:b/>
+          <w:bCs/>
+          <w:u w:val="single"/>
+        </w:rPr>
+        <w:t>PRUEBAS DE INTERFAZ</w:t>
+      </w:r>
+    </w:p>
+    <w:p>
+      <w:r>
+        <w:t xml:space="preserve">En este caso se aplica la técnica basada en </w:t>
+      </w:r>
+      <w:r>
+        <w:t>historia de usuario</w:t>
+      </w:r>
+      <w:r>
+        <w:t xml:space="preserve"> para la definición de las pruebas a realizar. Los casos de prueba definidos serán los mismos que los de las pruebas de aceptación pero automatizados a través de </w:t>
+      </w:r>
+      <w:proofErr w:type="spellStart"/>
+      <w:r>
+        <w:t>JUnit</w:t>
+      </w:r>
+      <w:proofErr w:type="spellEnd"/>
+      <w:r>
+        <w:t xml:space="preserve"> y </w:t>
+      </w:r>
+      <w:proofErr w:type="spellStart"/>
+      <w:r>
+        <w:t>Espresso</w:t>
+      </w:r>
+      <w:proofErr w:type="spellEnd"/>
+      <w:r>
+        <w:t>.</w:t>
+      </w:r>
+    </w:p>
+    <w:p/>
+    <w:p>
+      <w:pPr>
+        <w:rPr>
+          <w:b/>
+          <w:bCs/>
+          <w:u w:val="single"/>
+        </w:rPr>
+      </w:pPr>
+      <w:r>
+        <w:rPr>
+          <w:b/>
+          <w:bCs/>
+          <w:u w:val="single"/>
+        </w:rPr>
         <w:t>PRUEBAS UNITARIAS</w:t>
       </w:r>
     </w:p>
     <w:p>
       <w:r>
-        <w:lastRenderedPageBreak/>
-        <w:t>Las pruebas unitarias se van a realizar sobre la clase MainPresenter, concretamente sobre el siguiente método:</w:t>
+        <w:t xml:space="preserve">Las pruebas unitarias se van a realizar sobre la clase </w:t>
+      </w:r>
+      <w:proofErr w:type="spellStart"/>
+      <w:r>
+        <w:t>MainPresenter</w:t>
+      </w:r>
+      <w:proofErr w:type="spellEnd"/>
+      <w:r>
+        <w:t>, concretamente sobre el siguiente método:</w:t>
       </w:r>
     </w:p>
     <w:p>
@@ -455,7 +2140,15 @@
         </w:numPr>
       </w:pPr>
       <w:r>
-        <w:t>Método filtraPorMarca():</w:t>
+        <w:t xml:space="preserve">Método </w:t>
+      </w:r>
+      <w:proofErr w:type="spellStart"/>
+      <w:r>
+        <w:t>filtraPorMarca</w:t>
+      </w:r>
+      <w:proofErr w:type="spellEnd"/>
+      <w:r>
+        <w:t>():</w:t>
       </w:r>
     </w:p>
     <w:p>
@@ -570,9 +2263,12 @@
               <w:pStyle w:val="Prrafodelista"/>
               <w:ind w:left="0"/>
             </w:pPr>
+            <w:proofErr w:type="spellStart"/>
             <w:r>
+              <w:lastRenderedPageBreak/>
               <w:t>UCD.a</w:t>
             </w:r>
+            <w:proofErr w:type="spellEnd"/>
           </w:p>
         </w:tc>
         <w:tc>
@@ -616,9 +2312,11 @@
               <w:pStyle w:val="Prrafodelista"/>
               <w:ind w:left="0"/>
             </w:pPr>
+            <w:proofErr w:type="spellStart"/>
             <w:r>
               <w:t>UCD.b</w:t>
             </w:r>
+            <w:proofErr w:type="spellEnd"/>
           </w:p>
         </w:tc>
         <w:tc>
@@ -646,9 +2344,11 @@
               <w:ind w:left="0"/>
               <w:jc w:val="center"/>
             </w:pPr>
+            <w:proofErr w:type="spellStart"/>
             <w:r>
               <w:t>Null</w:t>
             </w:r>
+            <w:proofErr w:type="spellEnd"/>
           </w:p>
         </w:tc>
       </w:tr>
@@ -678,7 +2378,15 @@
     </w:p>
     <w:p>
       <w:r>
-        <w:t>Para la prueba de integración se usa los mismos casos de prueba utilizados para la prueba unitaria pero sin el uso de mockito.</w:t>
+        <w:t xml:space="preserve">Para la prueba de integración se usa los mismos casos de prueba utilizados para la prueba unitaria pero sin el uso de </w:t>
+      </w:r>
+      <w:proofErr w:type="spellStart"/>
+      <w:r>
+        <w:t>mockito</w:t>
+      </w:r>
+      <w:proofErr w:type="spellEnd"/>
+      <w:r>
+        <w:t>.</w:t>
       </w:r>
     </w:p>
     <w:p/>
@@ -853,7 +2561,7 @@
             <w:jc w:val="right"/>
           </w:pPr>
           <w:r>
-            <w:t>Proyecto Integrado</w:t>
+            <w:t>Sprint 1</w:t>
           </w:r>
         </w:p>
         <w:p>
@@ -862,7 +2570,7 @@
             <w:jc w:val="right"/>
           </w:pPr>
           <w:r>
-            <w:t>Procesos de IS</w:t>
+            <w:t>Proyecto Integrado</w:t>
           </w:r>
         </w:p>
         <w:p>
@@ -973,6 +2681,368 @@
 <file path=word/numbering.xml><?xml version="1.0" encoding="utf-8"?>
 <w:numbering xmlns:wpc="http://schemas.microsoft.com/office/word/2010/wordprocessingCanvas" xmlns:cx="http://schemas.microsoft.com/office/drawing/2014/chartex" xmlns:cx1="http://schemas.microsoft.com/office/drawing/2015/9/8/chartex" xmlns:cx2="http://schemas.microsoft.com/office/drawing/2015/10/21/chartex" xmlns:cx3="http://schemas.microsoft.com/office/drawing/2016/5/9/chartex" xmlns:cx4="http://schemas.microsoft.com/office/drawing/2016/5/10/chartex" xmlns:cx5="http://schemas.microsoft.com/office/drawing/2016/5/11/chartex" xmlns:cx6="http://schemas.microsoft.com/office/drawing/2016/5/12/chartex" xmlns:cx7="http://schemas.microsoft.com/office/drawing/2016/5/13/chartex" xmlns:cx8="http://schemas.microsoft.com/office/drawing/2016/5/14/chartex" xmlns:mc="http://schemas.openxmlformats.org/markup-compatibility/2006" xmlns:aink="http://schemas.microsoft.com/office/drawing/2016/ink" xmlns:am3d="http://schemas.microsoft.com/office/drawing/2017/model3d" xmlns:o="urn:schemas-microsoft-com:office:office" xmlns:oel="http://schemas.microsoft.com/office/2019/extlst" xmlns:r="http://schemas.openxmlformats.org/officeDocument/2006/relationships" xmlns:m="http://schemas.openxmlformats.org/officeDocument/2006/math" xmlns:v="urn:schemas-microsoft-com:vml" xmlns:wp14="http://schemas.microsoft.com/office/word/2010/wordprocessingDrawing" xmlns:wp="http://schemas.openxmlformats.org/drawingml/2006/wordprocessingDrawing" xmlns:w10="urn:schemas-microsoft-com:office:word" xmlns:w="http://schemas.openxmlformats.org/wordprocessingml/2006/main" xmlns:w14="http://schemas.microsoft.com/office/word/2010/wordml" xmlns:w15="http://schemas.microsoft.com/office/word/2012/wordml" xmlns:w16cex="http://schemas.microsoft.com/office/word/2018/wordml/cex" xmlns:w16cid="http://schemas.microsoft.com/office/word/2016/wordml/cid" xmlns:w16="http://schemas.microsoft.com/office/word/2018/wordml" xmlns:w16sdtdh="http://schemas.microsoft.com/office/word/2020/wordml/sdtdatahash" xmlns:w16se="http://schemas.microsoft.com/office/word/2015/wordml/symex" xmlns:wpg="http://schemas.microsoft.com/office/word/2010/wordprocessingGroup" xmlns:wpi="http://schemas.microsoft.com/office/word/2010/wordprocessingInk" xmlns:wne="http://schemas.microsoft.com/office/word/2006/wordml" xmlns:wps="http://schemas.microsoft.com/office/word/2010/wordprocessingShape" mc:Ignorable="w14 w15 w16se w16cid w16 w16cex w16sdtdh wp14">
   <w:abstractNum w:abstractNumId="0" w15:restartNumberingAfterBreak="0">
+    <w:nsid w:val="00A314BB"/>
+    <w:multiLevelType w:val="hybridMultilevel"/>
+    <w:tmpl w:val="CA944AFC"/>
+    <w:lvl w:ilvl="0" w:tplc="0C0A000F">
+      <w:start w:val="1"/>
+      <w:numFmt w:val="decimal"/>
+      <w:lvlText w:val="%1."/>
+      <w:lvlJc w:val="left"/>
+      <w:pPr>
+        <w:ind w:left="720" w:hanging="360"/>
+      </w:pPr>
+      <w:rPr>
+        <w:rFonts w:hint="default"/>
+      </w:rPr>
+    </w:lvl>
+    <w:lvl w:ilvl="1" w:tplc="0C0A0019" w:tentative="1">
+      <w:start w:val="1"/>
+      <w:numFmt w:val="lowerLetter"/>
+      <w:lvlText w:val="%2."/>
+      <w:lvlJc w:val="left"/>
+      <w:pPr>
+        <w:ind w:left="1440" w:hanging="360"/>
+      </w:pPr>
+    </w:lvl>
+    <w:lvl w:ilvl="2" w:tplc="0C0A001B" w:tentative="1">
+      <w:start w:val="1"/>
+      <w:numFmt w:val="lowerRoman"/>
+      <w:lvlText w:val="%3."/>
+      <w:lvlJc w:val="right"/>
+      <w:pPr>
+        <w:ind w:left="2160" w:hanging="180"/>
+      </w:pPr>
+    </w:lvl>
+    <w:lvl w:ilvl="3" w:tplc="0C0A000F" w:tentative="1">
+      <w:start w:val="1"/>
+      <w:numFmt w:val="decimal"/>
+      <w:lvlText w:val="%4."/>
+      <w:lvlJc w:val="left"/>
+      <w:pPr>
+        <w:ind w:left="2880" w:hanging="360"/>
+      </w:pPr>
+    </w:lvl>
+    <w:lvl w:ilvl="4" w:tplc="0C0A0019" w:tentative="1">
+      <w:start w:val="1"/>
+      <w:numFmt w:val="lowerLetter"/>
+      <w:lvlText w:val="%5."/>
+      <w:lvlJc w:val="left"/>
+      <w:pPr>
+        <w:ind w:left="3600" w:hanging="360"/>
+      </w:pPr>
+    </w:lvl>
+    <w:lvl w:ilvl="5" w:tplc="0C0A001B" w:tentative="1">
+      <w:start w:val="1"/>
+      <w:numFmt w:val="lowerRoman"/>
+      <w:lvlText w:val="%6."/>
+      <w:lvlJc w:val="right"/>
+      <w:pPr>
+        <w:ind w:left="4320" w:hanging="180"/>
+      </w:pPr>
+    </w:lvl>
+    <w:lvl w:ilvl="6" w:tplc="0C0A000F" w:tentative="1">
+      <w:start w:val="1"/>
+      <w:numFmt w:val="decimal"/>
+      <w:lvlText w:val="%7."/>
+      <w:lvlJc w:val="left"/>
+      <w:pPr>
+        <w:ind w:left="5040" w:hanging="360"/>
+      </w:pPr>
+    </w:lvl>
+    <w:lvl w:ilvl="7" w:tplc="0C0A0019" w:tentative="1">
+      <w:start w:val="1"/>
+      <w:numFmt w:val="lowerLetter"/>
+      <w:lvlText w:val="%8."/>
+      <w:lvlJc w:val="left"/>
+      <w:pPr>
+        <w:ind w:left="5760" w:hanging="360"/>
+      </w:pPr>
+    </w:lvl>
+    <w:lvl w:ilvl="8" w:tplc="0C0A001B" w:tentative="1">
+      <w:start w:val="1"/>
+      <w:numFmt w:val="lowerRoman"/>
+      <w:lvlText w:val="%9."/>
+      <w:lvlJc w:val="right"/>
+      <w:pPr>
+        <w:ind w:left="6480" w:hanging="180"/>
+      </w:pPr>
+    </w:lvl>
+  </w:abstractNum>
+  <w:abstractNum w:abstractNumId="1" w15:restartNumberingAfterBreak="0">
+    <w:nsid w:val="06AE61D1"/>
+    <w:multiLevelType w:val="hybridMultilevel"/>
+    <w:tmpl w:val="DDF6D508"/>
+    <w:lvl w:ilvl="0" w:tplc="AAB43390">
+      <w:start w:val="1"/>
+      <w:numFmt w:val="decimal"/>
+      <w:lvlText w:val="%1."/>
+      <w:lvlJc w:val="left"/>
+      <w:pPr>
+        <w:ind w:left="720" w:hanging="360"/>
+      </w:pPr>
+      <w:rPr>
+        <w:rFonts w:ascii="Tahoma" w:hAnsi="Tahoma" w:cs="Tahoma" w:hint="default"/>
+        <w:color w:val="393939"/>
+        <w:sz w:val="18"/>
+      </w:rPr>
+    </w:lvl>
+    <w:lvl w:ilvl="1" w:tplc="0C0A0019" w:tentative="1">
+      <w:start w:val="1"/>
+      <w:numFmt w:val="lowerLetter"/>
+      <w:lvlText w:val="%2."/>
+      <w:lvlJc w:val="left"/>
+      <w:pPr>
+        <w:ind w:left="1440" w:hanging="360"/>
+      </w:pPr>
+    </w:lvl>
+    <w:lvl w:ilvl="2" w:tplc="0C0A001B" w:tentative="1">
+      <w:start w:val="1"/>
+      <w:numFmt w:val="lowerRoman"/>
+      <w:lvlText w:val="%3."/>
+      <w:lvlJc w:val="right"/>
+      <w:pPr>
+        <w:ind w:left="2160" w:hanging="180"/>
+      </w:pPr>
+    </w:lvl>
+    <w:lvl w:ilvl="3" w:tplc="0C0A000F" w:tentative="1">
+      <w:start w:val="1"/>
+      <w:numFmt w:val="decimal"/>
+      <w:lvlText w:val="%4."/>
+      <w:lvlJc w:val="left"/>
+      <w:pPr>
+        <w:ind w:left="2880" w:hanging="360"/>
+      </w:pPr>
+    </w:lvl>
+    <w:lvl w:ilvl="4" w:tplc="0C0A0019" w:tentative="1">
+      <w:start w:val="1"/>
+      <w:numFmt w:val="lowerLetter"/>
+      <w:lvlText w:val="%5."/>
+      <w:lvlJc w:val="left"/>
+      <w:pPr>
+        <w:ind w:left="3600" w:hanging="360"/>
+      </w:pPr>
+    </w:lvl>
+    <w:lvl w:ilvl="5" w:tplc="0C0A001B" w:tentative="1">
+      <w:start w:val="1"/>
+      <w:numFmt w:val="lowerRoman"/>
+      <w:lvlText w:val="%6."/>
+      <w:lvlJc w:val="right"/>
+      <w:pPr>
+        <w:ind w:left="4320" w:hanging="180"/>
+      </w:pPr>
+    </w:lvl>
+    <w:lvl w:ilvl="6" w:tplc="0C0A000F" w:tentative="1">
+      <w:start w:val="1"/>
+      <w:numFmt w:val="decimal"/>
+      <w:lvlText w:val="%7."/>
+      <w:lvlJc w:val="left"/>
+      <w:pPr>
+        <w:ind w:left="5040" w:hanging="360"/>
+      </w:pPr>
+    </w:lvl>
+    <w:lvl w:ilvl="7" w:tplc="0C0A0019" w:tentative="1">
+      <w:start w:val="1"/>
+      <w:numFmt w:val="lowerLetter"/>
+      <w:lvlText w:val="%8."/>
+      <w:lvlJc w:val="left"/>
+      <w:pPr>
+        <w:ind w:left="5760" w:hanging="360"/>
+      </w:pPr>
+    </w:lvl>
+    <w:lvl w:ilvl="8" w:tplc="0C0A001B" w:tentative="1">
+      <w:start w:val="1"/>
+      <w:numFmt w:val="lowerRoman"/>
+      <w:lvlText w:val="%9."/>
+      <w:lvlJc w:val="right"/>
+      <w:pPr>
+        <w:ind w:left="6480" w:hanging="180"/>
+      </w:pPr>
+    </w:lvl>
+  </w:abstractNum>
+  <w:abstractNum w:abstractNumId="2" w15:restartNumberingAfterBreak="0">
+    <w:nsid w:val="06AF12E6"/>
+    <w:multiLevelType w:val="hybridMultilevel"/>
+    <w:tmpl w:val="72EEA612"/>
+    <w:lvl w:ilvl="0" w:tplc="AAB43390">
+      <w:start w:val="1"/>
+      <w:numFmt w:val="decimal"/>
+      <w:lvlText w:val="%1."/>
+      <w:lvlJc w:val="left"/>
+      <w:pPr>
+        <w:ind w:left="720" w:hanging="360"/>
+      </w:pPr>
+      <w:rPr>
+        <w:rFonts w:ascii="Tahoma" w:hAnsi="Tahoma" w:cs="Tahoma" w:hint="default"/>
+        <w:color w:val="393939"/>
+        <w:sz w:val="18"/>
+      </w:rPr>
+    </w:lvl>
+    <w:lvl w:ilvl="1" w:tplc="0C0A0019" w:tentative="1">
+      <w:start w:val="1"/>
+      <w:numFmt w:val="lowerLetter"/>
+      <w:lvlText w:val="%2."/>
+      <w:lvlJc w:val="left"/>
+      <w:pPr>
+        <w:ind w:left="1440" w:hanging="360"/>
+      </w:pPr>
+    </w:lvl>
+    <w:lvl w:ilvl="2" w:tplc="0C0A001B" w:tentative="1">
+      <w:start w:val="1"/>
+      <w:numFmt w:val="lowerRoman"/>
+      <w:lvlText w:val="%3."/>
+      <w:lvlJc w:val="right"/>
+      <w:pPr>
+        <w:ind w:left="2160" w:hanging="180"/>
+      </w:pPr>
+    </w:lvl>
+    <w:lvl w:ilvl="3" w:tplc="0C0A000F" w:tentative="1">
+      <w:start w:val="1"/>
+      <w:numFmt w:val="decimal"/>
+      <w:lvlText w:val="%4."/>
+      <w:lvlJc w:val="left"/>
+      <w:pPr>
+        <w:ind w:left="2880" w:hanging="360"/>
+      </w:pPr>
+    </w:lvl>
+    <w:lvl w:ilvl="4" w:tplc="0C0A0019" w:tentative="1">
+      <w:start w:val="1"/>
+      <w:numFmt w:val="lowerLetter"/>
+      <w:lvlText w:val="%5."/>
+      <w:lvlJc w:val="left"/>
+      <w:pPr>
+        <w:ind w:left="3600" w:hanging="360"/>
+      </w:pPr>
+    </w:lvl>
+    <w:lvl w:ilvl="5" w:tplc="0C0A001B" w:tentative="1">
+      <w:start w:val="1"/>
+      <w:numFmt w:val="lowerRoman"/>
+      <w:lvlText w:val="%6."/>
+      <w:lvlJc w:val="right"/>
+      <w:pPr>
+        <w:ind w:left="4320" w:hanging="180"/>
+      </w:pPr>
+    </w:lvl>
+    <w:lvl w:ilvl="6" w:tplc="0C0A000F" w:tentative="1">
+      <w:start w:val="1"/>
+      <w:numFmt w:val="decimal"/>
+      <w:lvlText w:val="%7."/>
+      <w:lvlJc w:val="left"/>
+      <w:pPr>
+        <w:ind w:left="5040" w:hanging="360"/>
+      </w:pPr>
+    </w:lvl>
+    <w:lvl w:ilvl="7" w:tplc="0C0A0019" w:tentative="1">
+      <w:start w:val="1"/>
+      <w:numFmt w:val="lowerLetter"/>
+      <w:lvlText w:val="%8."/>
+      <w:lvlJc w:val="left"/>
+      <w:pPr>
+        <w:ind w:left="5760" w:hanging="360"/>
+      </w:pPr>
+    </w:lvl>
+    <w:lvl w:ilvl="8" w:tplc="0C0A001B" w:tentative="1">
+      <w:start w:val="1"/>
+      <w:numFmt w:val="lowerRoman"/>
+      <w:lvlText w:val="%9."/>
+      <w:lvlJc w:val="right"/>
+      <w:pPr>
+        <w:ind w:left="6480" w:hanging="180"/>
+      </w:pPr>
+    </w:lvl>
+  </w:abstractNum>
+  <w:abstractNum w:abstractNumId="3" w15:restartNumberingAfterBreak="0">
+    <w:nsid w:val="06C90CFB"/>
+    <w:multiLevelType w:val="hybridMultilevel"/>
+    <w:tmpl w:val="318AC2CC"/>
+    <w:lvl w:ilvl="0" w:tplc="AAB43390">
+      <w:start w:val="1"/>
+      <w:numFmt w:val="decimal"/>
+      <w:lvlText w:val="%1."/>
+      <w:lvlJc w:val="left"/>
+      <w:pPr>
+        <w:ind w:left="720" w:hanging="360"/>
+      </w:pPr>
+      <w:rPr>
+        <w:rFonts w:ascii="Tahoma" w:hAnsi="Tahoma" w:cs="Tahoma" w:hint="default"/>
+        <w:color w:val="393939"/>
+        <w:sz w:val="18"/>
+      </w:rPr>
+    </w:lvl>
+    <w:lvl w:ilvl="1" w:tplc="0C0A0019" w:tentative="1">
+      <w:start w:val="1"/>
+      <w:numFmt w:val="lowerLetter"/>
+      <w:lvlText w:val="%2."/>
+      <w:lvlJc w:val="left"/>
+      <w:pPr>
+        <w:ind w:left="1440" w:hanging="360"/>
+      </w:pPr>
+    </w:lvl>
+    <w:lvl w:ilvl="2" w:tplc="0C0A001B" w:tentative="1">
+      <w:start w:val="1"/>
+      <w:numFmt w:val="lowerRoman"/>
+      <w:lvlText w:val="%3."/>
+      <w:lvlJc w:val="right"/>
+      <w:pPr>
+        <w:ind w:left="2160" w:hanging="180"/>
+      </w:pPr>
+    </w:lvl>
+    <w:lvl w:ilvl="3" w:tplc="0C0A000F" w:tentative="1">
+      <w:start w:val="1"/>
+      <w:numFmt w:val="decimal"/>
+      <w:lvlText w:val="%4."/>
+      <w:lvlJc w:val="left"/>
+      <w:pPr>
+        <w:ind w:left="2880" w:hanging="360"/>
+      </w:pPr>
+    </w:lvl>
+    <w:lvl w:ilvl="4" w:tplc="0C0A0019" w:tentative="1">
+      <w:start w:val="1"/>
+      <w:numFmt w:val="lowerLetter"/>
+      <w:lvlText w:val="%5."/>
+      <w:lvlJc w:val="left"/>
+      <w:pPr>
+        <w:ind w:left="3600" w:hanging="360"/>
+      </w:pPr>
+    </w:lvl>
+    <w:lvl w:ilvl="5" w:tplc="0C0A001B" w:tentative="1">
+      <w:start w:val="1"/>
+      <w:numFmt w:val="lowerRoman"/>
+      <w:lvlText w:val="%6."/>
+      <w:lvlJc w:val="right"/>
+      <w:pPr>
+        <w:ind w:left="4320" w:hanging="180"/>
+      </w:pPr>
+    </w:lvl>
+    <w:lvl w:ilvl="6" w:tplc="0C0A000F" w:tentative="1">
+      <w:start w:val="1"/>
+      <w:numFmt w:val="decimal"/>
+      <w:lvlText w:val="%7."/>
+      <w:lvlJc w:val="left"/>
+      <w:pPr>
+        <w:ind w:left="5040" w:hanging="360"/>
+      </w:pPr>
+    </w:lvl>
+    <w:lvl w:ilvl="7" w:tplc="0C0A0019" w:tentative="1">
+      <w:start w:val="1"/>
+      <w:numFmt w:val="lowerLetter"/>
+      <w:lvlText w:val="%8."/>
+      <w:lvlJc w:val="left"/>
+      <w:pPr>
+        <w:ind w:left="5760" w:hanging="360"/>
+      </w:pPr>
+    </w:lvl>
+    <w:lvl w:ilvl="8" w:tplc="0C0A001B" w:tentative="1">
+      <w:start w:val="1"/>
+      <w:numFmt w:val="lowerRoman"/>
+      <w:lvlText w:val="%9."/>
+      <w:lvlJc w:val="right"/>
+      <w:pPr>
+        <w:ind w:left="6480" w:hanging="180"/>
+      </w:pPr>
+    </w:lvl>
+  </w:abstractNum>
+  <w:abstractNum w:abstractNumId="4" w15:restartNumberingAfterBreak="0">
     <w:nsid w:val="172807CF"/>
     <w:multiLevelType w:val="hybridMultilevel"/>
     <w:tmpl w:val="76A61DE2"/>
@@ -1085,7 +3155,93 @@
       </w:rPr>
     </w:lvl>
   </w:abstractNum>
-  <w:abstractNum w:abstractNumId="1" w15:restartNumberingAfterBreak="0">
+  <w:abstractNum w:abstractNumId="5" w15:restartNumberingAfterBreak="0">
+    <w:nsid w:val="230B2597"/>
+    <w:multiLevelType w:val="hybridMultilevel"/>
+    <w:tmpl w:val="834444D6"/>
+    <w:lvl w:ilvl="0" w:tplc="0C0A000F">
+      <w:start w:val="1"/>
+      <w:numFmt w:val="decimal"/>
+      <w:lvlText w:val="%1."/>
+      <w:lvlJc w:val="left"/>
+      <w:pPr>
+        <w:ind w:left="1428" w:hanging="360"/>
+      </w:pPr>
+    </w:lvl>
+    <w:lvl w:ilvl="1" w:tplc="0C0A0019" w:tentative="1">
+      <w:start w:val="1"/>
+      <w:numFmt w:val="lowerLetter"/>
+      <w:lvlText w:val="%2."/>
+      <w:lvlJc w:val="left"/>
+      <w:pPr>
+        <w:ind w:left="2148" w:hanging="360"/>
+      </w:pPr>
+    </w:lvl>
+    <w:lvl w:ilvl="2" w:tplc="0C0A001B" w:tentative="1">
+      <w:start w:val="1"/>
+      <w:numFmt w:val="lowerRoman"/>
+      <w:lvlText w:val="%3."/>
+      <w:lvlJc w:val="right"/>
+      <w:pPr>
+        <w:ind w:left="2868" w:hanging="180"/>
+      </w:pPr>
+    </w:lvl>
+    <w:lvl w:ilvl="3" w:tplc="0C0A000F" w:tentative="1">
+      <w:start w:val="1"/>
+      <w:numFmt w:val="decimal"/>
+      <w:lvlText w:val="%4."/>
+      <w:lvlJc w:val="left"/>
+      <w:pPr>
+        <w:ind w:left="3588" w:hanging="360"/>
+      </w:pPr>
+    </w:lvl>
+    <w:lvl w:ilvl="4" w:tplc="0C0A0019" w:tentative="1">
+      <w:start w:val="1"/>
+      <w:numFmt w:val="lowerLetter"/>
+      <w:lvlText w:val="%5."/>
+      <w:lvlJc w:val="left"/>
+      <w:pPr>
+        <w:ind w:left="4308" w:hanging="360"/>
+      </w:pPr>
+    </w:lvl>
+    <w:lvl w:ilvl="5" w:tplc="0C0A001B" w:tentative="1">
+      <w:start w:val="1"/>
+      <w:numFmt w:val="lowerRoman"/>
+      <w:lvlText w:val="%6."/>
+      <w:lvlJc w:val="right"/>
+      <w:pPr>
+        <w:ind w:left="5028" w:hanging="180"/>
+      </w:pPr>
+    </w:lvl>
+    <w:lvl w:ilvl="6" w:tplc="0C0A000F" w:tentative="1">
+      <w:start w:val="1"/>
+      <w:numFmt w:val="decimal"/>
+      <w:lvlText w:val="%7."/>
+      <w:lvlJc w:val="left"/>
+      <w:pPr>
+        <w:ind w:left="5748" w:hanging="360"/>
+      </w:pPr>
+    </w:lvl>
+    <w:lvl w:ilvl="7" w:tplc="0C0A0019" w:tentative="1">
+      <w:start w:val="1"/>
+      <w:numFmt w:val="lowerLetter"/>
+      <w:lvlText w:val="%8."/>
+      <w:lvlJc w:val="left"/>
+      <w:pPr>
+        <w:ind w:left="6468" w:hanging="360"/>
+      </w:pPr>
+    </w:lvl>
+    <w:lvl w:ilvl="8" w:tplc="0C0A001B" w:tentative="1">
+      <w:start w:val="1"/>
+      <w:numFmt w:val="lowerRoman"/>
+      <w:lvlText w:val="%9."/>
+      <w:lvlJc w:val="right"/>
+      <w:pPr>
+        <w:ind w:left="7188" w:hanging="180"/>
+      </w:pPr>
+    </w:lvl>
+  </w:abstractNum>
+  <w:abstractNum w:abstractNumId="6" w15:restartNumberingAfterBreak="0">
     <w:nsid w:val="32C6237A"/>
     <w:multiLevelType w:val="hybridMultilevel"/>
     <w:tmpl w:val="942C070C"/>
@@ -1171,7 +3327,549 @@
       </w:pPr>
     </w:lvl>
   </w:abstractNum>
-  <w:abstractNum w:abstractNumId="2" w15:restartNumberingAfterBreak="0">
+  <w:abstractNum w:abstractNumId="7" w15:restartNumberingAfterBreak="0">
+    <w:nsid w:val="39B352A2"/>
+    <w:multiLevelType w:val="hybridMultilevel"/>
+    <w:tmpl w:val="BC56C21C"/>
+    <w:lvl w:ilvl="0" w:tplc="AAB43390">
+      <w:start w:val="1"/>
+      <w:numFmt w:val="decimal"/>
+      <w:lvlText w:val="%1."/>
+      <w:lvlJc w:val="left"/>
+      <w:pPr>
+        <w:ind w:left="720" w:hanging="360"/>
+      </w:pPr>
+      <w:rPr>
+        <w:rFonts w:ascii="Tahoma" w:hAnsi="Tahoma" w:cs="Tahoma" w:hint="default"/>
+        <w:color w:val="393939"/>
+        <w:sz w:val="18"/>
+      </w:rPr>
+    </w:lvl>
+    <w:lvl w:ilvl="1" w:tplc="0C0A0019" w:tentative="1">
+      <w:start w:val="1"/>
+      <w:numFmt w:val="lowerLetter"/>
+      <w:lvlText w:val="%2."/>
+      <w:lvlJc w:val="left"/>
+      <w:pPr>
+        <w:ind w:left="1440" w:hanging="360"/>
+      </w:pPr>
+    </w:lvl>
+    <w:lvl w:ilvl="2" w:tplc="0C0A001B" w:tentative="1">
+      <w:start w:val="1"/>
+      <w:numFmt w:val="lowerRoman"/>
+      <w:lvlText w:val="%3."/>
+      <w:lvlJc w:val="right"/>
+      <w:pPr>
+        <w:ind w:left="2160" w:hanging="180"/>
+      </w:pPr>
+    </w:lvl>
+    <w:lvl w:ilvl="3" w:tplc="0C0A000F" w:tentative="1">
+      <w:start w:val="1"/>
+      <w:numFmt w:val="decimal"/>
+      <w:lvlText w:val="%4."/>
+      <w:lvlJc w:val="left"/>
+      <w:pPr>
+        <w:ind w:left="2880" w:hanging="360"/>
+      </w:pPr>
+    </w:lvl>
+    <w:lvl w:ilvl="4" w:tplc="0C0A0019" w:tentative="1">
+      <w:start w:val="1"/>
+      <w:numFmt w:val="lowerLetter"/>
+      <w:lvlText w:val="%5."/>
+      <w:lvlJc w:val="left"/>
+      <w:pPr>
+        <w:ind w:left="3600" w:hanging="360"/>
+      </w:pPr>
+    </w:lvl>
+    <w:lvl w:ilvl="5" w:tplc="0C0A001B" w:tentative="1">
+      <w:start w:val="1"/>
+      <w:numFmt w:val="lowerRoman"/>
+      <w:lvlText w:val="%6."/>
+      <w:lvlJc w:val="right"/>
+      <w:pPr>
+        <w:ind w:left="4320" w:hanging="180"/>
+      </w:pPr>
+    </w:lvl>
+    <w:lvl w:ilvl="6" w:tplc="0C0A000F" w:tentative="1">
+      <w:start w:val="1"/>
+      <w:numFmt w:val="decimal"/>
+      <w:lvlText w:val="%7."/>
+      <w:lvlJc w:val="left"/>
+      <w:pPr>
+        <w:ind w:left="5040" w:hanging="360"/>
+      </w:pPr>
+    </w:lvl>
+    <w:lvl w:ilvl="7" w:tplc="0C0A0019" w:tentative="1">
+      <w:start w:val="1"/>
+      <w:numFmt w:val="lowerLetter"/>
+      <w:lvlText w:val="%8."/>
+      <w:lvlJc w:val="left"/>
+      <w:pPr>
+        <w:ind w:left="5760" w:hanging="360"/>
+      </w:pPr>
+    </w:lvl>
+    <w:lvl w:ilvl="8" w:tplc="0C0A001B" w:tentative="1">
+      <w:start w:val="1"/>
+      <w:numFmt w:val="lowerRoman"/>
+      <w:lvlText w:val="%9."/>
+      <w:lvlJc w:val="right"/>
+      <w:pPr>
+        <w:ind w:left="6480" w:hanging="180"/>
+      </w:pPr>
+    </w:lvl>
+  </w:abstractNum>
+  <w:abstractNum w:abstractNumId="8" w15:restartNumberingAfterBreak="0">
+    <w:nsid w:val="59FF652F"/>
+    <w:multiLevelType w:val="hybridMultilevel"/>
+    <w:tmpl w:val="EC5ABCCA"/>
+    <w:lvl w:ilvl="0" w:tplc="AAB43390">
+      <w:start w:val="1"/>
+      <w:numFmt w:val="decimal"/>
+      <w:lvlText w:val="%1."/>
+      <w:lvlJc w:val="left"/>
+      <w:pPr>
+        <w:ind w:left="720" w:hanging="360"/>
+      </w:pPr>
+      <w:rPr>
+        <w:rFonts w:ascii="Tahoma" w:hAnsi="Tahoma" w:cs="Tahoma" w:hint="default"/>
+        <w:color w:val="393939"/>
+        <w:sz w:val="18"/>
+      </w:rPr>
+    </w:lvl>
+    <w:lvl w:ilvl="1" w:tplc="0C0A0019" w:tentative="1">
+      <w:start w:val="1"/>
+      <w:numFmt w:val="lowerLetter"/>
+      <w:lvlText w:val="%2."/>
+      <w:lvlJc w:val="left"/>
+      <w:pPr>
+        <w:ind w:left="1440" w:hanging="360"/>
+      </w:pPr>
+    </w:lvl>
+    <w:lvl w:ilvl="2" w:tplc="0C0A001B" w:tentative="1">
+      <w:start w:val="1"/>
+      <w:numFmt w:val="lowerRoman"/>
+      <w:lvlText w:val="%3."/>
+      <w:lvlJc w:val="right"/>
+      <w:pPr>
+        <w:ind w:left="2160" w:hanging="180"/>
+      </w:pPr>
+    </w:lvl>
+    <w:lvl w:ilvl="3" w:tplc="0C0A000F" w:tentative="1">
+      <w:start w:val="1"/>
+      <w:numFmt w:val="decimal"/>
+      <w:lvlText w:val="%4."/>
+      <w:lvlJc w:val="left"/>
+      <w:pPr>
+        <w:ind w:left="2880" w:hanging="360"/>
+      </w:pPr>
+    </w:lvl>
+    <w:lvl w:ilvl="4" w:tplc="0C0A0019" w:tentative="1">
+      <w:start w:val="1"/>
+      <w:numFmt w:val="lowerLetter"/>
+      <w:lvlText w:val="%5."/>
+      <w:lvlJc w:val="left"/>
+      <w:pPr>
+        <w:ind w:left="3600" w:hanging="360"/>
+      </w:pPr>
+    </w:lvl>
+    <w:lvl w:ilvl="5" w:tplc="0C0A001B" w:tentative="1">
+      <w:start w:val="1"/>
+      <w:numFmt w:val="lowerRoman"/>
+      <w:lvlText w:val="%6."/>
+      <w:lvlJc w:val="right"/>
+      <w:pPr>
+        <w:ind w:left="4320" w:hanging="180"/>
+      </w:pPr>
+    </w:lvl>
+    <w:lvl w:ilvl="6" w:tplc="0C0A000F" w:tentative="1">
+      <w:start w:val="1"/>
+      <w:numFmt w:val="decimal"/>
+      <w:lvlText w:val="%7."/>
+      <w:lvlJc w:val="left"/>
+      <w:pPr>
+        <w:ind w:left="5040" w:hanging="360"/>
+      </w:pPr>
+    </w:lvl>
+    <w:lvl w:ilvl="7" w:tplc="0C0A0019" w:tentative="1">
+      <w:start w:val="1"/>
+      <w:numFmt w:val="lowerLetter"/>
+      <w:lvlText w:val="%8."/>
+      <w:lvlJc w:val="left"/>
+      <w:pPr>
+        <w:ind w:left="5760" w:hanging="360"/>
+      </w:pPr>
+    </w:lvl>
+    <w:lvl w:ilvl="8" w:tplc="0C0A001B" w:tentative="1">
+      <w:start w:val="1"/>
+      <w:numFmt w:val="lowerRoman"/>
+      <w:lvlText w:val="%9."/>
+      <w:lvlJc w:val="right"/>
+      <w:pPr>
+        <w:ind w:left="6480" w:hanging="180"/>
+      </w:pPr>
+    </w:lvl>
+  </w:abstractNum>
+  <w:abstractNum w:abstractNumId="9" w15:restartNumberingAfterBreak="0">
+    <w:nsid w:val="5B8E2049"/>
+    <w:multiLevelType w:val="hybridMultilevel"/>
+    <w:tmpl w:val="E3469BD0"/>
+    <w:lvl w:ilvl="0" w:tplc="E1922788">
+      <w:start w:val="1"/>
+      <w:numFmt w:val="decimal"/>
+      <w:lvlText w:val="%1."/>
+      <w:lvlJc w:val="left"/>
+      <w:pPr>
+        <w:ind w:left="720" w:hanging="360"/>
+      </w:pPr>
+      <w:rPr>
+        <w:rFonts w:hint="default"/>
+      </w:rPr>
+    </w:lvl>
+    <w:lvl w:ilvl="1" w:tplc="0C0A0019" w:tentative="1">
+      <w:start w:val="1"/>
+      <w:numFmt w:val="lowerLetter"/>
+      <w:lvlText w:val="%2."/>
+      <w:lvlJc w:val="left"/>
+      <w:pPr>
+        <w:ind w:left="1440" w:hanging="360"/>
+      </w:pPr>
+    </w:lvl>
+    <w:lvl w:ilvl="2" w:tplc="0C0A001B" w:tentative="1">
+      <w:start w:val="1"/>
+      <w:numFmt w:val="lowerRoman"/>
+      <w:lvlText w:val="%3."/>
+      <w:lvlJc w:val="right"/>
+      <w:pPr>
+        <w:ind w:left="2160" w:hanging="180"/>
+      </w:pPr>
+    </w:lvl>
+    <w:lvl w:ilvl="3" w:tplc="0C0A000F" w:tentative="1">
+      <w:start w:val="1"/>
+      <w:numFmt w:val="decimal"/>
+      <w:lvlText w:val="%4."/>
+      <w:lvlJc w:val="left"/>
+      <w:pPr>
+        <w:ind w:left="2880" w:hanging="360"/>
+      </w:pPr>
+    </w:lvl>
+    <w:lvl w:ilvl="4" w:tplc="0C0A0019" w:tentative="1">
+      <w:start w:val="1"/>
+      <w:numFmt w:val="lowerLetter"/>
+      <w:lvlText w:val="%5."/>
+      <w:lvlJc w:val="left"/>
+      <w:pPr>
+        <w:ind w:left="3600" w:hanging="360"/>
+      </w:pPr>
+    </w:lvl>
+    <w:lvl w:ilvl="5" w:tplc="0C0A001B" w:tentative="1">
+      <w:start w:val="1"/>
+      <w:numFmt w:val="lowerRoman"/>
+      <w:lvlText w:val="%6."/>
+      <w:lvlJc w:val="right"/>
+      <w:pPr>
+        <w:ind w:left="4320" w:hanging="180"/>
+      </w:pPr>
+    </w:lvl>
+    <w:lvl w:ilvl="6" w:tplc="0C0A000F" w:tentative="1">
+      <w:start w:val="1"/>
+      <w:numFmt w:val="decimal"/>
+      <w:lvlText w:val="%7."/>
+      <w:lvlJc w:val="left"/>
+      <w:pPr>
+        <w:ind w:left="5040" w:hanging="360"/>
+      </w:pPr>
+    </w:lvl>
+    <w:lvl w:ilvl="7" w:tplc="0C0A0019" w:tentative="1">
+      <w:start w:val="1"/>
+      <w:numFmt w:val="lowerLetter"/>
+      <w:lvlText w:val="%8."/>
+      <w:lvlJc w:val="left"/>
+      <w:pPr>
+        <w:ind w:left="5760" w:hanging="360"/>
+      </w:pPr>
+    </w:lvl>
+    <w:lvl w:ilvl="8" w:tplc="0C0A001B" w:tentative="1">
+      <w:start w:val="1"/>
+      <w:numFmt w:val="lowerRoman"/>
+      <w:lvlText w:val="%9."/>
+      <w:lvlJc w:val="right"/>
+      <w:pPr>
+        <w:ind w:left="6480" w:hanging="180"/>
+      </w:pPr>
+    </w:lvl>
+  </w:abstractNum>
+  <w:abstractNum w:abstractNumId="10" w15:restartNumberingAfterBreak="0">
+    <w:nsid w:val="6275009C"/>
+    <w:multiLevelType w:val="hybridMultilevel"/>
+    <w:tmpl w:val="08BEDADE"/>
+    <w:lvl w:ilvl="0" w:tplc="72A007FE">
+      <w:start w:val="1"/>
+      <w:numFmt w:val="decimal"/>
+      <w:lvlText w:val="%1."/>
+      <w:lvlJc w:val="left"/>
+      <w:pPr>
+        <w:ind w:left="720" w:hanging="360"/>
+      </w:pPr>
+      <w:rPr>
+        <w:rFonts w:hint="default"/>
+      </w:rPr>
+    </w:lvl>
+    <w:lvl w:ilvl="1" w:tplc="0C0A0019" w:tentative="1">
+      <w:start w:val="1"/>
+      <w:numFmt w:val="lowerLetter"/>
+      <w:lvlText w:val="%2."/>
+      <w:lvlJc w:val="left"/>
+      <w:pPr>
+        <w:ind w:left="1440" w:hanging="360"/>
+      </w:pPr>
+    </w:lvl>
+    <w:lvl w:ilvl="2" w:tplc="0C0A001B" w:tentative="1">
+      <w:start w:val="1"/>
+      <w:numFmt w:val="lowerRoman"/>
+      <w:lvlText w:val="%3."/>
+      <w:lvlJc w:val="right"/>
+      <w:pPr>
+        <w:ind w:left="2160" w:hanging="180"/>
+      </w:pPr>
+    </w:lvl>
+    <w:lvl w:ilvl="3" w:tplc="0C0A000F" w:tentative="1">
+      <w:start w:val="1"/>
+      <w:numFmt w:val="decimal"/>
+      <w:lvlText w:val="%4."/>
+      <w:lvlJc w:val="left"/>
+      <w:pPr>
+        <w:ind w:left="2880" w:hanging="360"/>
+      </w:pPr>
+    </w:lvl>
+    <w:lvl w:ilvl="4" w:tplc="0C0A0019" w:tentative="1">
+      <w:start w:val="1"/>
+      <w:numFmt w:val="lowerLetter"/>
+      <w:lvlText w:val="%5."/>
+      <w:lvlJc w:val="left"/>
+      <w:pPr>
+        <w:ind w:left="3600" w:hanging="360"/>
+      </w:pPr>
+    </w:lvl>
+    <w:lvl w:ilvl="5" w:tplc="0C0A001B" w:tentative="1">
+      <w:start w:val="1"/>
+      <w:numFmt w:val="lowerRoman"/>
+      <w:lvlText w:val="%6."/>
+      <w:lvlJc w:val="right"/>
+      <w:pPr>
+        <w:ind w:left="4320" w:hanging="180"/>
+      </w:pPr>
+    </w:lvl>
+    <w:lvl w:ilvl="6" w:tplc="0C0A000F" w:tentative="1">
+      <w:start w:val="1"/>
+      <w:numFmt w:val="decimal"/>
+      <w:lvlText w:val="%7."/>
+      <w:lvlJc w:val="left"/>
+      <w:pPr>
+        <w:ind w:left="5040" w:hanging="360"/>
+      </w:pPr>
+    </w:lvl>
+    <w:lvl w:ilvl="7" w:tplc="0C0A0019" w:tentative="1">
+      <w:start w:val="1"/>
+      <w:numFmt w:val="lowerLetter"/>
+      <w:lvlText w:val="%8."/>
+      <w:lvlJc w:val="left"/>
+      <w:pPr>
+        <w:ind w:left="5760" w:hanging="360"/>
+      </w:pPr>
+    </w:lvl>
+    <w:lvl w:ilvl="8" w:tplc="0C0A001B" w:tentative="1">
+      <w:start w:val="1"/>
+      <w:numFmt w:val="lowerRoman"/>
+      <w:lvlText w:val="%9."/>
+      <w:lvlJc w:val="right"/>
+      <w:pPr>
+        <w:ind w:left="6480" w:hanging="180"/>
+      </w:pPr>
+    </w:lvl>
+  </w:abstractNum>
+  <w:abstractNum w:abstractNumId="11" w15:restartNumberingAfterBreak="0">
+    <w:nsid w:val="727E0A85"/>
+    <w:multiLevelType w:val="hybridMultilevel"/>
+    <w:tmpl w:val="A438793A"/>
+    <w:lvl w:ilvl="0" w:tplc="AAB43390">
+      <w:start w:val="1"/>
+      <w:numFmt w:val="decimal"/>
+      <w:lvlText w:val="%1."/>
+      <w:lvlJc w:val="left"/>
+      <w:pPr>
+        <w:ind w:left="720" w:hanging="360"/>
+      </w:pPr>
+      <w:rPr>
+        <w:rFonts w:ascii="Tahoma" w:hAnsi="Tahoma" w:cs="Tahoma" w:hint="default"/>
+        <w:color w:val="393939"/>
+        <w:sz w:val="18"/>
+      </w:rPr>
+    </w:lvl>
+    <w:lvl w:ilvl="1" w:tplc="0C0A0019" w:tentative="1">
+      <w:start w:val="1"/>
+      <w:numFmt w:val="lowerLetter"/>
+      <w:lvlText w:val="%2."/>
+      <w:lvlJc w:val="left"/>
+      <w:pPr>
+        <w:ind w:left="1440" w:hanging="360"/>
+      </w:pPr>
+    </w:lvl>
+    <w:lvl w:ilvl="2" w:tplc="0C0A001B" w:tentative="1">
+      <w:start w:val="1"/>
+      <w:numFmt w:val="lowerRoman"/>
+      <w:lvlText w:val="%3."/>
+      <w:lvlJc w:val="right"/>
+      <w:pPr>
+        <w:ind w:left="2160" w:hanging="180"/>
+      </w:pPr>
+    </w:lvl>
+    <w:lvl w:ilvl="3" w:tplc="0C0A000F" w:tentative="1">
+      <w:start w:val="1"/>
+      <w:numFmt w:val="decimal"/>
+      <w:lvlText w:val="%4."/>
+      <w:lvlJc w:val="left"/>
+      <w:pPr>
+        <w:ind w:left="2880" w:hanging="360"/>
+      </w:pPr>
+    </w:lvl>
+    <w:lvl w:ilvl="4" w:tplc="0C0A0019" w:tentative="1">
+      <w:start w:val="1"/>
+      <w:numFmt w:val="lowerLetter"/>
+      <w:lvlText w:val="%5."/>
+      <w:lvlJc w:val="left"/>
+      <w:pPr>
+        <w:ind w:left="3600" w:hanging="360"/>
+      </w:pPr>
+    </w:lvl>
+    <w:lvl w:ilvl="5" w:tplc="0C0A001B" w:tentative="1">
+      <w:start w:val="1"/>
+      <w:numFmt w:val="lowerRoman"/>
+      <w:lvlText w:val="%6."/>
+      <w:lvlJc w:val="right"/>
+      <w:pPr>
+        <w:ind w:left="4320" w:hanging="180"/>
+      </w:pPr>
+    </w:lvl>
+    <w:lvl w:ilvl="6" w:tplc="0C0A000F" w:tentative="1">
+      <w:start w:val="1"/>
+      <w:numFmt w:val="decimal"/>
+      <w:lvlText w:val="%7."/>
+      <w:lvlJc w:val="left"/>
+      <w:pPr>
+        <w:ind w:left="5040" w:hanging="360"/>
+      </w:pPr>
+    </w:lvl>
+    <w:lvl w:ilvl="7" w:tplc="0C0A0019" w:tentative="1">
+      <w:start w:val="1"/>
+      <w:numFmt w:val="lowerLetter"/>
+      <w:lvlText w:val="%8."/>
+      <w:lvlJc w:val="left"/>
+      <w:pPr>
+        <w:ind w:left="5760" w:hanging="360"/>
+      </w:pPr>
+    </w:lvl>
+    <w:lvl w:ilvl="8" w:tplc="0C0A001B" w:tentative="1">
+      <w:start w:val="1"/>
+      <w:numFmt w:val="lowerRoman"/>
+      <w:lvlText w:val="%9."/>
+      <w:lvlJc w:val="right"/>
+      <w:pPr>
+        <w:ind w:left="6480" w:hanging="180"/>
+      </w:pPr>
+    </w:lvl>
+  </w:abstractNum>
+  <w:abstractNum w:abstractNumId="12" w15:restartNumberingAfterBreak="0">
+    <w:nsid w:val="7A9F0320"/>
+    <w:multiLevelType w:val="hybridMultilevel"/>
+    <w:tmpl w:val="24729E3A"/>
+    <w:lvl w:ilvl="0" w:tplc="AAB43390">
+      <w:start w:val="1"/>
+      <w:numFmt w:val="decimal"/>
+      <w:lvlText w:val="%1."/>
+      <w:lvlJc w:val="left"/>
+      <w:pPr>
+        <w:ind w:left="720" w:hanging="360"/>
+      </w:pPr>
+      <w:rPr>
+        <w:rFonts w:ascii="Tahoma" w:hAnsi="Tahoma" w:cs="Tahoma" w:hint="default"/>
+        <w:color w:val="393939"/>
+        <w:sz w:val="18"/>
+      </w:rPr>
+    </w:lvl>
+    <w:lvl w:ilvl="1" w:tplc="0C0A0019" w:tentative="1">
+      <w:start w:val="1"/>
+      <w:numFmt w:val="lowerLetter"/>
+      <w:lvlText w:val="%2."/>
+      <w:lvlJc w:val="left"/>
+      <w:pPr>
+        <w:ind w:left="1440" w:hanging="360"/>
+      </w:pPr>
+    </w:lvl>
+    <w:lvl w:ilvl="2" w:tplc="0C0A001B" w:tentative="1">
+      <w:start w:val="1"/>
+      <w:numFmt w:val="lowerRoman"/>
+      <w:lvlText w:val="%3."/>
+      <w:lvlJc w:val="right"/>
+      <w:pPr>
+        <w:ind w:left="2160" w:hanging="180"/>
+      </w:pPr>
+    </w:lvl>
+    <w:lvl w:ilvl="3" w:tplc="0C0A000F" w:tentative="1">
+      <w:start w:val="1"/>
+      <w:numFmt w:val="decimal"/>
+      <w:lvlText w:val="%4."/>
+      <w:lvlJc w:val="left"/>
+      <w:pPr>
+        <w:ind w:left="2880" w:hanging="360"/>
+      </w:pPr>
+    </w:lvl>
+    <w:lvl w:ilvl="4" w:tplc="0C0A0019" w:tentative="1">
+      <w:start w:val="1"/>
+      <w:numFmt w:val="lowerLetter"/>
+      <w:lvlText w:val="%5."/>
+      <w:lvlJc w:val="left"/>
+      <w:pPr>
+        <w:ind w:left="3600" w:hanging="360"/>
+      </w:pPr>
+    </w:lvl>
+    <w:lvl w:ilvl="5" w:tplc="0C0A001B" w:tentative="1">
+      <w:start w:val="1"/>
+      <w:numFmt w:val="lowerRoman"/>
+      <w:lvlText w:val="%6."/>
+      <w:lvlJc w:val="right"/>
+      <w:pPr>
+        <w:ind w:left="4320" w:hanging="180"/>
+      </w:pPr>
+    </w:lvl>
+    <w:lvl w:ilvl="6" w:tplc="0C0A000F" w:tentative="1">
+      <w:start w:val="1"/>
+      <w:numFmt w:val="decimal"/>
+      <w:lvlText w:val="%7."/>
+      <w:lvlJc w:val="left"/>
+      <w:pPr>
+        <w:ind w:left="5040" w:hanging="360"/>
+      </w:pPr>
+    </w:lvl>
+    <w:lvl w:ilvl="7" w:tplc="0C0A0019" w:tentative="1">
+      <w:start w:val="1"/>
+      <w:numFmt w:val="lowerLetter"/>
+      <w:lvlText w:val="%8."/>
+      <w:lvlJc w:val="left"/>
+      <w:pPr>
+        <w:ind w:left="5760" w:hanging="360"/>
+      </w:pPr>
+    </w:lvl>
+    <w:lvl w:ilvl="8" w:tplc="0C0A001B" w:tentative="1">
+      <w:start w:val="1"/>
+      <w:numFmt w:val="lowerRoman"/>
+      <w:lvlText w:val="%9."/>
+      <w:lvlJc w:val="right"/>
+      <w:pPr>
+        <w:ind w:left="6480" w:hanging="180"/>
+      </w:pPr>
+    </w:lvl>
+  </w:abstractNum>
+  <w:abstractNum w:abstractNumId="13" w15:restartNumberingAfterBreak="0">
     <w:nsid w:val="7D212755"/>
     <w:multiLevelType w:val="hybridMultilevel"/>
     <w:tmpl w:val="357652A0"/>
@@ -1285,13 +3983,13 @@
     </w:lvl>
   </w:abstractNum>
   <w:num w:numId="1" w16cid:durableId="528763613">
-    <w:abstractNumId w:val="1"/>
+    <w:abstractNumId w:val="6"/>
   </w:num>
   <w:num w:numId="2" w16cid:durableId="1603801552">
-    <w:abstractNumId w:val="2"/>
+    <w:abstractNumId w:val="13"/>
   </w:num>
   <w:num w:numId="3" w16cid:durableId="751127515">
-    <w:abstractNumId w:val="0"/>
+    <w:abstractNumId w:val="4"/>
     <w:lvlOverride w:ilvl="0"/>
     <w:lvlOverride w:ilvl="1"/>
     <w:lvlOverride w:ilvl="2"/>
@@ -1301,6 +3999,42 @@
     <w:lvlOverride w:ilvl="6"/>
     <w:lvlOverride w:ilvl="7"/>
     <w:lvlOverride w:ilvl="8"/>
+  </w:num>
+  <w:num w:numId="4" w16cid:durableId="302391993">
+    <w:abstractNumId w:val="4"/>
+  </w:num>
+  <w:num w:numId="5" w16cid:durableId="67660137">
+    <w:abstractNumId w:val="5"/>
+  </w:num>
+  <w:num w:numId="6" w16cid:durableId="1486816948">
+    <w:abstractNumId w:val="1"/>
+  </w:num>
+  <w:num w:numId="7" w16cid:durableId="1560825823">
+    <w:abstractNumId w:val="8"/>
+  </w:num>
+  <w:num w:numId="8" w16cid:durableId="1362586298">
+    <w:abstractNumId w:val="7"/>
+  </w:num>
+  <w:num w:numId="9" w16cid:durableId="74521854">
+    <w:abstractNumId w:val="12"/>
+  </w:num>
+  <w:num w:numId="10" w16cid:durableId="934021970">
+    <w:abstractNumId w:val="2"/>
+  </w:num>
+  <w:num w:numId="11" w16cid:durableId="1335524873">
+    <w:abstractNumId w:val="0"/>
+  </w:num>
+  <w:num w:numId="12" w16cid:durableId="218396960">
+    <w:abstractNumId w:val="3"/>
+  </w:num>
+  <w:num w:numId="13" w16cid:durableId="1464227960">
+    <w:abstractNumId w:val="10"/>
+  </w:num>
+  <w:num w:numId="14" w16cid:durableId="1413426751">
+    <w:abstractNumId w:val="11"/>
+  </w:num>
+  <w:num w:numId="15" w16cid:durableId="1069964960">
+    <w:abstractNumId w:val="9"/>
   </w:num>
 </w:numbering>
 </file>
@@ -1859,6 +4593,23 @@
       <w:szCs w:val="18"/>
     </w:rPr>
   </w:style>
+  <w:style w:type="paragraph" w:styleId="NormalWeb">
+    <w:name w:val="Normal (Web)"/>
+    <w:basedOn w:val="Normal"/>
+    <w:uiPriority w:val="99"/>
+    <w:semiHidden/>
+    <w:unhideWhenUsed/>
+    <w:rsid w:val="00D67573"/>
+    <w:pPr>
+      <w:spacing w:before="100" w:beforeAutospacing="1" w:after="100" w:afterAutospacing="1" w:line="240" w:lineRule="auto"/>
+    </w:pPr>
+    <w:rPr>
+      <w:rFonts w:ascii="Times New Roman" w:eastAsia="Times New Roman" w:hAnsi="Times New Roman" w:cs="Times New Roman"/>
+      <w:sz w:val="24"/>
+      <w:szCs w:val="24"/>
+      <w:lang w:eastAsia="es-ES"/>
+    </w:rPr>
+  </w:style>
 </w:styles>
 </file>
 

</xml_diff>